<commit_message>
Added the test plan and procedure
</commit_message>
<xml_diff>
--- a/Design/Design Specification.docx
+++ b/Design/Design Specification.docx
@@ -8338,8 +8338,6 @@
           <w:rFonts w:ascii="Avenir LT Std 45 Book" w:hAnsi="Avenir LT Std 45 Book"/>
         </w:rPr>
       </w:pPr>
-      <w:bookmarkStart w:id="20" w:name="_GoBack"/>
-      <w:bookmarkEnd w:id="20"/>
     </w:p>
     <w:p>
       <w:pPr>
@@ -8376,7 +8374,7 @@
           <w:rFonts w:ascii="Avenir LT Std 45 Book" w:hAnsi="Avenir LT Std 45 Book"/>
         </w:rPr>
       </w:pPr>
-      <w:bookmarkStart w:id="21" w:name="_Toc19"/>
+      <w:bookmarkStart w:id="20" w:name="_Toc19"/>
       <w:r>
         <w:rPr>
           <w:rFonts w:ascii="Avenir LT Std 45 Book" w:eastAsia="Arial Unicode MS" w:hAnsi="Avenir LT Std 45 Book" w:cs="Arial Unicode MS"/>
@@ -8384,6 +8382,30 @@
         <w:lastRenderedPageBreak/>
         <w:t>5.10 - Data Model</w:t>
       </w:r>
+      <w:bookmarkEnd w:id="20"/>
+    </w:p>
+    <w:p>
+      <w:pPr>
+        <w:pStyle w:val="Body"/>
+        <w:rPr>
+          <w:rFonts w:ascii="Avenir LT Std 45 Book" w:hAnsi="Avenir LT Std 45 Book"/>
+        </w:rPr>
+      </w:pPr>
+    </w:p>
+    <w:p>
+      <w:pPr>
+        <w:pStyle w:val="Heading"/>
+        <w:rPr>
+          <w:rFonts w:ascii="Avenir LT Std 45 Book" w:hAnsi="Avenir LT Std 45 Book"/>
+        </w:rPr>
+      </w:pPr>
+      <w:bookmarkStart w:id="21" w:name="_Toc20"/>
+      <w:r>
+        <w:rPr>
+          <w:rFonts w:ascii="Avenir LT Std 45 Book" w:eastAsia="Arial Unicode MS" w:hAnsi="Avenir LT Std 45 Book" w:cs="Arial Unicode MS"/>
+        </w:rPr>
+        <w:t xml:space="preserve">5.11 - Form Layouts </w:t>
+      </w:r>
       <w:bookmarkEnd w:id="21"/>
     </w:p>
     <w:p>
@@ -8401,12 +8423,12 @@
           <w:rFonts w:ascii="Avenir LT Std 45 Book" w:hAnsi="Avenir LT Std 45 Book"/>
         </w:rPr>
       </w:pPr>
-      <w:bookmarkStart w:id="22" w:name="_Toc20"/>
+      <w:bookmarkStart w:id="22" w:name="_Toc21"/>
       <w:r>
         <w:rPr>
           <w:rFonts w:ascii="Avenir LT Std 45 Book" w:eastAsia="Arial Unicode MS" w:hAnsi="Avenir LT Std 45 Book" w:cs="Arial Unicode MS"/>
         </w:rPr>
-        <w:t xml:space="preserve">5.11 - Form Layouts </w:t>
+        <w:t>5.12 - Object-Relational Mapping</w:t>
       </w:r>
       <w:bookmarkEnd w:id="22"/>
     </w:p>
@@ -8425,12 +8447,12 @@
           <w:rFonts w:ascii="Avenir LT Std 45 Book" w:hAnsi="Avenir LT Std 45 Book"/>
         </w:rPr>
       </w:pPr>
-      <w:bookmarkStart w:id="23" w:name="_Toc21"/>
+      <w:bookmarkStart w:id="23" w:name="_Toc22"/>
       <w:r>
         <w:rPr>
           <w:rFonts w:ascii="Avenir LT Std 45 Book" w:eastAsia="Arial Unicode MS" w:hAnsi="Avenir LT Std 45 Book" w:cs="Arial Unicode MS"/>
         </w:rPr>
-        <w:t>5.12 - Object-Relational Mapping</w:t>
+        <w:t>5.13 - Class Definition Document</w:t>
       </w:r>
       <w:bookmarkEnd w:id="23"/>
     </w:p>
@@ -8449,12 +8471,12 @@
           <w:rFonts w:ascii="Avenir LT Std 45 Book" w:hAnsi="Avenir LT Std 45 Book"/>
         </w:rPr>
       </w:pPr>
-      <w:bookmarkStart w:id="24" w:name="_Toc22"/>
+      <w:bookmarkStart w:id="24" w:name="_Toc23"/>
       <w:r>
         <w:rPr>
           <w:rFonts w:ascii="Avenir LT Std 45 Book" w:eastAsia="Arial Unicode MS" w:hAnsi="Avenir LT Std 45 Book" w:cs="Arial Unicode MS"/>
         </w:rPr>
-        <w:t>5.13 - Class Definition Document</w:t>
+        <w:t>5.14 - Data Dictionary</w:t>
       </w:r>
       <w:bookmarkEnd w:id="24"/>
     </w:p>
@@ -8465,6 +8487,12 @@
           <w:rFonts w:ascii="Avenir LT Std 45 Book" w:hAnsi="Avenir LT Std 45 Book"/>
         </w:rPr>
       </w:pPr>
+      <w:r>
+        <w:rPr>
+          <w:rFonts w:ascii="Avenir LT Std 45 Book" w:eastAsia="Arial Unicode MS" w:hAnsi="Avenir LT Std 45 Book" w:cs="Arial Unicode MS"/>
+        </w:rPr>
+        <w:br w:type="page"/>
+      </w:r>
     </w:p>
     <w:p>
       <w:pPr>
@@ -8473,37 +8501,7 @@
           <w:rFonts w:ascii="Avenir LT Std 45 Book" w:hAnsi="Avenir LT Std 45 Book"/>
         </w:rPr>
       </w:pPr>
-      <w:bookmarkStart w:id="25" w:name="_Toc23"/>
-      <w:r>
-        <w:rPr>
-          <w:rFonts w:ascii="Avenir LT Std 45 Book" w:eastAsia="Arial Unicode MS" w:hAnsi="Avenir LT Std 45 Book" w:cs="Arial Unicode MS"/>
-        </w:rPr>
-        <w:t>5.14 - Data Dictionary</w:t>
-      </w:r>
-      <w:bookmarkEnd w:id="25"/>
-    </w:p>
-    <w:p>
-      <w:pPr>
-        <w:pStyle w:val="Body"/>
-        <w:rPr>
-          <w:rFonts w:ascii="Avenir LT Std 45 Book" w:hAnsi="Avenir LT Std 45 Book"/>
-        </w:rPr>
-      </w:pPr>
-      <w:r>
-        <w:rPr>
-          <w:rFonts w:ascii="Avenir LT Std 45 Book" w:eastAsia="Arial Unicode MS" w:hAnsi="Avenir LT Std 45 Book" w:cs="Arial Unicode MS"/>
-        </w:rPr>
-        <w:br w:type="page"/>
-      </w:r>
-    </w:p>
-    <w:p>
-      <w:pPr>
-        <w:pStyle w:val="Heading"/>
-        <w:rPr>
-          <w:rFonts w:ascii="Avenir LT Std 45 Book" w:hAnsi="Avenir LT Std 45 Book"/>
-        </w:rPr>
-      </w:pPr>
-      <w:bookmarkStart w:id="26" w:name="_Toc24"/>
+      <w:bookmarkStart w:id="25" w:name="_Toc24"/>
       <w:r>
         <w:rPr>
           <w:rFonts w:ascii="Avenir LT Std 45 Book" w:eastAsia="Arial Unicode MS" w:hAnsi="Avenir LT Std 45 Book" w:cs="Arial Unicode MS"/>
@@ -8511,23 +8509,23 @@
         <w:lastRenderedPageBreak/>
         <w:t>5.15 - Conceptual Entity Relationship Diagrams</w:t>
       </w:r>
+      <w:bookmarkEnd w:id="25"/>
+    </w:p>
+    <w:p>
+      <w:pPr>
+        <w:pStyle w:val="Subheading"/>
+        <w:rPr>
+          <w:rFonts w:ascii="Avenir LT Std 45 Book" w:hAnsi="Avenir LT Std 45 Book"/>
+        </w:rPr>
+      </w:pPr>
+      <w:bookmarkStart w:id="26" w:name="_Toc25"/>
+      <w:r>
+        <w:rPr>
+          <w:rFonts w:ascii="Avenir LT Std 45 Book" w:eastAsia="Arial Unicode MS" w:hAnsi="Avenir LT Std 45 Book" w:cs="Arial Unicode MS"/>
+        </w:rPr>
+        <w:t>Key</w:t>
+      </w:r>
       <w:bookmarkEnd w:id="26"/>
-    </w:p>
-    <w:p>
-      <w:pPr>
-        <w:pStyle w:val="Subheading"/>
-        <w:rPr>
-          <w:rFonts w:ascii="Avenir LT Std 45 Book" w:hAnsi="Avenir LT Std 45 Book"/>
-        </w:rPr>
-      </w:pPr>
-      <w:bookmarkStart w:id="27" w:name="_Toc25"/>
-      <w:r>
-        <w:rPr>
-          <w:rFonts w:ascii="Avenir LT Std 45 Book" w:eastAsia="Arial Unicode MS" w:hAnsi="Avenir LT Std 45 Book" w:cs="Arial Unicode MS"/>
-        </w:rPr>
-        <w:t>Key</w:t>
-      </w:r>
-      <w:bookmarkEnd w:id="27"/>
     </w:p>
     <w:p>
       <w:pPr>
@@ -9991,7 +9989,7 @@
           <w:rFonts w:ascii="Avenir LT Std 45 Book" w:hAnsi="Avenir LT Std 45 Book"/>
         </w:rPr>
       </w:pPr>
-      <w:bookmarkStart w:id="28" w:name="_Toc26"/>
+      <w:bookmarkStart w:id="27" w:name="_Toc26"/>
       <w:r>
         <w:rPr>
           <w:rFonts w:ascii="Avenir LT Std 45 Book" w:eastAsia="Arial Unicode MS" w:hAnsi="Avenir LT Std 45 Book" w:cs="Arial Unicode MS"/>
@@ -9999,7 +9997,7 @@
         <w:lastRenderedPageBreak/>
         <w:t>Conceptual ERD</w:t>
       </w:r>
-      <w:bookmarkEnd w:id="28"/>
+      <w:bookmarkEnd w:id="27"/>
     </w:p>
     <w:p>
       <w:pPr>
@@ -10037,7 +10035,7 @@
           <w:rFonts w:ascii="Avenir LT Std 45 Book" w:hAnsi="Avenir LT Std 45 Book"/>
         </w:rPr>
       </w:pPr>
-      <w:bookmarkStart w:id="29" w:name="_Toc27"/>
+      <w:bookmarkStart w:id="28" w:name="_Toc27"/>
       <w:r>
         <w:rPr>
           <w:rFonts w:ascii="Avenir LT Std 45 Book" w:eastAsia="Arial Unicode MS" w:hAnsi="Avenir LT Std 45 Book" w:cs="Arial Unicode MS"/>
@@ -10045,7 +10043,7 @@
         <w:lastRenderedPageBreak/>
         <w:t>5.16 - Physical Entity Relationship Diagrams</w:t>
       </w:r>
-      <w:bookmarkEnd w:id="29"/>
+      <w:bookmarkEnd w:id="28"/>
     </w:p>
     <w:p>
       <w:pPr>
@@ -10054,7 +10052,7 @@
           <w:rFonts w:ascii="Avenir LT Std 45 Book" w:hAnsi="Avenir LT Std 45 Book"/>
         </w:rPr>
       </w:pPr>
-      <w:bookmarkStart w:id="30" w:name="_Toc28"/>
+      <w:bookmarkStart w:id="29" w:name="_Toc28"/>
       <w:r>
         <w:rPr>
           <w:rFonts w:ascii="Avenir LT Std 45 Book" w:eastAsia="Arial Unicode MS" w:hAnsi="Avenir LT Std 45 Book" w:cs="Arial Unicode MS"/>
@@ -10131,7 +10129,7 @@
           </wp:anchor>
         </w:drawing>
       </w:r>
-      <w:bookmarkEnd w:id="30"/>
+      <w:bookmarkEnd w:id="29"/>
     </w:p>
     <w:p>
       <w:pPr>
@@ -10605,7 +10603,7 @@
           <w:rFonts w:ascii="Avenir LT Std 45 Book" w:hAnsi="Avenir LT Std 45 Book"/>
         </w:rPr>
       </w:pPr>
-      <w:bookmarkStart w:id="31" w:name="_Toc29"/>
+      <w:bookmarkStart w:id="30" w:name="_Toc29"/>
       <w:r>
         <w:rPr>
           <w:rFonts w:ascii="Avenir LT Std 45 Book" w:eastAsia="Arial Unicode MS" w:hAnsi="Avenir LT Std 45 Book" w:cs="Arial Unicode MS"/>
@@ -10613,7 +10611,7 @@
         <w:lastRenderedPageBreak/>
         <w:t>Physical ERD</w:t>
       </w:r>
-      <w:bookmarkEnd w:id="31"/>
+      <w:bookmarkEnd w:id="30"/>
     </w:p>
     <w:p>
       <w:pPr>
@@ -10651,7 +10649,7 @@
           <w:rFonts w:ascii="Avenir LT Std 45 Book" w:hAnsi="Avenir LT Std 45 Book"/>
         </w:rPr>
       </w:pPr>
-      <w:bookmarkStart w:id="32" w:name="_Toc30"/>
+      <w:bookmarkStart w:id="31" w:name="_Toc30"/>
       <w:r>
         <w:rPr>
           <w:rFonts w:ascii="Avenir LT Std 45 Book" w:eastAsia="Arial Unicode MS" w:hAnsi="Avenir LT Std 45 Book" w:cs="Arial Unicode MS"/>
@@ -10659,6 +10657,30 @@
         <w:lastRenderedPageBreak/>
         <w:t>5.17 - Screen Layout</w:t>
       </w:r>
+      <w:bookmarkEnd w:id="31"/>
+    </w:p>
+    <w:p>
+      <w:pPr>
+        <w:pStyle w:val="Body"/>
+        <w:rPr>
+          <w:rFonts w:ascii="Avenir LT Std 45 Book" w:hAnsi="Avenir LT Std 45 Book"/>
+        </w:rPr>
+      </w:pPr>
+    </w:p>
+    <w:p>
+      <w:pPr>
+        <w:pStyle w:val="Heading"/>
+        <w:rPr>
+          <w:rFonts w:ascii="Avenir LT Std 45 Book" w:hAnsi="Avenir LT Std 45 Book"/>
+        </w:rPr>
+      </w:pPr>
+      <w:bookmarkStart w:id="32" w:name="_Toc31"/>
+      <w:r>
+        <w:rPr>
+          <w:rFonts w:ascii="Avenir LT Std 45 Book" w:eastAsia="Arial Unicode MS" w:hAnsi="Avenir LT Std 45 Book" w:cs="Arial Unicode MS"/>
+        </w:rPr>
+        <w:t>5.18 - Validation Control Forms</w:t>
+      </w:r>
       <w:bookmarkEnd w:id="32"/>
     </w:p>
     <w:p>
@@ -10676,12 +10698,12 @@
           <w:rFonts w:ascii="Avenir LT Std 45 Book" w:hAnsi="Avenir LT Std 45 Book"/>
         </w:rPr>
       </w:pPr>
-      <w:bookmarkStart w:id="33" w:name="_Toc31"/>
+      <w:bookmarkStart w:id="33" w:name="_Toc32"/>
       <w:r>
         <w:rPr>
           <w:rFonts w:ascii="Avenir LT Std 45 Book" w:eastAsia="Arial Unicode MS" w:hAnsi="Avenir LT Std 45 Book" w:cs="Arial Unicode MS"/>
         </w:rPr>
-        <w:t>5.18 - Validation Control Forms</w:t>
+        <w:t>5.19 - Event-Handling Forms</w:t>
       </w:r>
       <w:bookmarkEnd w:id="33"/>
     </w:p>
@@ -10700,12 +10722,12 @@
           <w:rFonts w:ascii="Avenir LT Std 45 Book" w:hAnsi="Avenir LT Std 45 Book"/>
         </w:rPr>
       </w:pPr>
-      <w:bookmarkStart w:id="34" w:name="_Toc32"/>
+      <w:bookmarkStart w:id="34" w:name="_Toc33"/>
       <w:r>
         <w:rPr>
           <w:rFonts w:ascii="Avenir LT Std 45 Book" w:eastAsia="Arial Unicode MS" w:hAnsi="Avenir LT Std 45 Book" w:cs="Arial Unicode MS"/>
         </w:rPr>
-        <w:t>5.19 - Event-Handling Forms</w:t>
+        <w:t>5.20 - Identifier Lists</w:t>
       </w:r>
       <w:bookmarkEnd w:id="34"/>
     </w:p>
@@ -10724,38 +10746,14 @@
           <w:rFonts w:ascii="Avenir LT Std 45 Book" w:hAnsi="Avenir LT Std 45 Book"/>
         </w:rPr>
       </w:pPr>
-      <w:bookmarkStart w:id="35" w:name="_Toc33"/>
+      <w:bookmarkStart w:id="35" w:name="_Toc34"/>
       <w:r>
         <w:rPr>
           <w:rFonts w:ascii="Avenir LT Std 45 Book" w:eastAsia="Arial Unicode MS" w:hAnsi="Avenir LT Std 45 Book" w:cs="Arial Unicode MS"/>
         </w:rPr>
-        <w:t>5.20 - Identifier Lists</w:t>
+        <w:t xml:space="preserve">5.21 - Bibliography </w:t>
       </w:r>
       <w:bookmarkEnd w:id="35"/>
-    </w:p>
-    <w:p>
-      <w:pPr>
-        <w:pStyle w:val="Body"/>
-        <w:rPr>
-          <w:rFonts w:ascii="Avenir LT Std 45 Book" w:hAnsi="Avenir LT Std 45 Book"/>
-        </w:rPr>
-      </w:pPr>
-    </w:p>
-    <w:p>
-      <w:pPr>
-        <w:pStyle w:val="Heading"/>
-        <w:rPr>
-          <w:rFonts w:ascii="Avenir LT Std 45 Book" w:hAnsi="Avenir LT Std 45 Book"/>
-        </w:rPr>
-      </w:pPr>
-      <w:bookmarkStart w:id="36" w:name="_Toc34"/>
-      <w:r>
-        <w:rPr>
-          <w:rFonts w:ascii="Avenir LT Std 45 Book" w:eastAsia="Arial Unicode MS" w:hAnsi="Avenir LT Std 45 Book" w:cs="Arial Unicode MS"/>
-        </w:rPr>
-        <w:t xml:space="preserve">5.21 - Bibliography </w:t>
-      </w:r>
-      <w:bookmarkEnd w:id="36"/>
     </w:p>
     <w:p>
       <w:pPr>
@@ -10917,14 +10915,14 @@
           <w:rFonts w:ascii="Avenir LT Std 45 Book" w:hAnsi="Avenir LT Std 45 Book"/>
         </w:rPr>
       </w:pPr>
-      <w:bookmarkStart w:id="37" w:name="_Toc35"/>
+      <w:bookmarkStart w:id="36" w:name="_Toc35"/>
       <w:r>
         <w:rPr>
           <w:rFonts w:ascii="Avenir LT Std 45 Book" w:eastAsia="Arial Unicode MS" w:hAnsi="Avenir LT Std 45 Book" w:cs="Arial Unicode MS"/>
         </w:rPr>
         <w:t>5.22 - Software Requirements Spec. Work Log</w:t>
       </w:r>
-      <w:bookmarkEnd w:id="37"/>
+      <w:bookmarkEnd w:id="36"/>
     </w:p>
     <w:tbl>
       <w:tblPr>
@@ -13553,7 +13551,12 @@
       </w:r>
     </w:p>
     <w:sectPr>
-      <w:footerReference w:type="default" r:id="rId21"/>
+      <w:headerReference w:type="even" r:id="rId21"/>
+      <w:headerReference w:type="default" r:id="rId22"/>
+      <w:footerReference w:type="even" r:id="rId23"/>
+      <w:footerReference w:type="default" r:id="rId24"/>
+      <w:headerReference w:type="first" r:id="rId25"/>
+      <w:footerReference w:type="first" r:id="rId26"/>
       <w:pgSz w:w="11906" w:h="16838"/>
       <w:pgMar w:top="1134" w:right="1134" w:bottom="1134" w:left="1134" w:header="709" w:footer="850" w:gutter="0"/>
       <w:pgNumType w:start="1"/>
@@ -13584,6 +13587,16 @@
 </file>
 
 <file path=word/footer1.xml><?xml version="1.0" encoding="utf-8"?>
+<w:ftr xmlns:wpc="http://schemas.microsoft.com/office/word/2010/wordprocessingCanvas" xmlns:cx="http://schemas.microsoft.com/office/drawing/2014/chartex" xmlns:cx1="http://schemas.microsoft.com/office/drawing/2015/9/8/chartex" xmlns:cx2="http://schemas.microsoft.com/office/drawing/2015/10/21/chartex" xmlns:cx3="http://schemas.microsoft.com/office/drawing/2016/5/9/chartex" xmlns:cx4="http://schemas.microsoft.com/office/drawing/2016/5/10/chartex" xmlns:cx5="http://schemas.microsoft.com/office/drawing/2016/5/11/chartex" xmlns:cx6="http://schemas.microsoft.com/office/drawing/2016/5/12/chartex" xmlns:cx7="http://schemas.microsoft.com/office/drawing/2016/5/13/chartex" xmlns:cx8="http://schemas.microsoft.com/office/drawing/2016/5/14/chartex" xmlns:mc="http://schemas.openxmlformats.org/markup-compatibility/2006" xmlns:aink="http://schemas.microsoft.com/office/drawing/2016/ink" xmlns:am3d="http://schemas.microsoft.com/office/drawing/2017/model3d" xmlns:o="urn:schemas-microsoft-com:office:office" xmlns:r="http://schemas.openxmlformats.org/officeDocument/2006/relationships" xmlns:m="http://schemas.openxmlformats.org/officeDocument/2006/math" xmlns:v="urn:schemas-microsoft-com:vml" xmlns:wp14="http://schemas.microsoft.com/office/word/2010/wordprocessingDrawing" xmlns:wp="http://schemas.openxmlformats.org/drawingml/2006/wordprocessingDrawing" xmlns:w10="urn:schemas-microsoft-com:office:word" xmlns:w="http://schemas.openxmlformats.org/wordprocessingml/2006/main" xmlns:w14="http://schemas.microsoft.com/office/word/2010/wordml" xmlns:w15="http://schemas.microsoft.com/office/word/2012/wordml" xmlns:w16cid="http://schemas.microsoft.com/office/word/2016/wordml/cid" xmlns:w16se="http://schemas.microsoft.com/office/word/2015/wordml/symex" xmlns:wpg="http://schemas.microsoft.com/office/word/2010/wordprocessingGroup" xmlns:wpi="http://schemas.microsoft.com/office/word/2010/wordprocessingInk" xmlns:wne="http://schemas.microsoft.com/office/word/2006/wordml" xmlns:wps="http://schemas.microsoft.com/office/word/2010/wordprocessingShape" mc:Ignorable="w14 w15 w16se w16cid wp14">
+  <w:p>
+    <w:pPr>
+      <w:pStyle w:val="Footer"/>
+    </w:pPr>
+  </w:p>
+</w:ftr>
+</file>
+
+<file path=word/footer2.xml><?xml version="1.0" encoding="utf-8"?>
 <w:ftr xmlns:wpc="http://schemas.microsoft.com/office/word/2010/wordprocessingCanvas" xmlns:cx="http://schemas.microsoft.com/office/drawing/2014/chartex" xmlns:cx1="http://schemas.microsoft.com/office/drawing/2015/9/8/chartex" xmlns:cx2="http://schemas.microsoft.com/office/drawing/2015/10/21/chartex" xmlns:cx3="http://schemas.microsoft.com/office/drawing/2016/5/9/chartex" xmlns:cx4="http://schemas.microsoft.com/office/drawing/2016/5/10/chartex" xmlns:cx5="http://schemas.microsoft.com/office/drawing/2016/5/11/chartex" xmlns:cx6="http://schemas.microsoft.com/office/drawing/2016/5/12/chartex" xmlns:cx7="http://schemas.microsoft.com/office/drawing/2016/5/13/chartex" xmlns:cx8="http://schemas.microsoft.com/office/drawing/2016/5/14/chartex" xmlns:mc="http://schemas.openxmlformats.org/markup-compatibility/2006" xmlns:aink="http://schemas.microsoft.com/office/drawing/2016/ink" xmlns:am3d="http://schemas.microsoft.com/office/drawing/2017/model3d" xmlns:o="urn:schemas-microsoft-com:office:office" xmlns:r="http://schemas.openxmlformats.org/officeDocument/2006/relationships" xmlns:m="http://schemas.openxmlformats.org/officeDocument/2006/math" xmlns:v="urn:schemas-microsoft-com:vml" xmlns:wp14="http://schemas.microsoft.com/office/word/2010/wordprocessingDrawing" xmlns:wp="http://schemas.openxmlformats.org/drawingml/2006/wordprocessingDrawing" xmlns:w10="urn:schemas-microsoft-com:office:word" xmlns:w="http://schemas.openxmlformats.org/wordprocessingml/2006/main" xmlns:w14="http://schemas.microsoft.com/office/word/2010/wordml" xmlns:w15="http://schemas.microsoft.com/office/word/2012/wordml" xmlns:w16cid="http://schemas.microsoft.com/office/word/2016/wordml/cid" xmlns:w16se="http://schemas.microsoft.com/office/word/2015/wordml/symex" xmlns:wpg="http://schemas.microsoft.com/office/word/2010/wordprocessingGroup" xmlns:wpi="http://schemas.microsoft.com/office/word/2010/wordprocessingInk" xmlns:wne="http://schemas.microsoft.com/office/word/2006/wordml" xmlns:wps="http://schemas.microsoft.com/office/word/2010/wordprocessingShape" mc:Ignorable="w14 w15 w16se w16cid wp14">
   <w:p>
     <w:pPr>
@@ -13602,7 +13615,27 @@
       <w:rPr>
         <w:rFonts w:ascii="Avenir LT Std 45 Book" w:hAnsi="Avenir LT Std 45 Book"/>
       </w:rPr>
-      <w:t>Copyright © 2017 By Aidan Marshall</w:t>
+      <w:t xml:space="preserve">Copyright © </w:t>
+    </w:r>
+    <w:r>
+      <w:rPr>
+        <w:rFonts w:ascii="Avenir LT Std 45 Book" w:hAnsi="Avenir LT Std 45 Book"/>
+      </w:rPr>
+      <w:t>201</w:t>
+    </w:r>
+    <w:r>
+      <w:rPr>
+        <w:rFonts w:ascii="Avenir LT Std 45 Book" w:hAnsi="Avenir LT Std 45 Book"/>
+      </w:rPr>
+      <w:t>8</w:t>
+    </w:r>
+    <w:bookmarkStart w:id="37" w:name="_GoBack"/>
+    <w:bookmarkEnd w:id="37"/>
+    <w:r>
+      <w:rPr>
+        <w:rFonts w:ascii="Avenir LT Std 45 Book" w:hAnsi="Avenir LT Std 45 Book"/>
+      </w:rPr>
+      <w:t xml:space="preserve"> By Aidan Marshall</w:t>
     </w:r>
     <w:r>
       <w:rPr>
@@ -13656,6 +13689,16 @@
 </w:ftr>
 </file>
 
+<file path=word/footer3.xml><?xml version="1.0" encoding="utf-8"?>
+<w:ftr xmlns:wpc="http://schemas.microsoft.com/office/word/2010/wordprocessingCanvas" xmlns:cx="http://schemas.microsoft.com/office/drawing/2014/chartex" xmlns:cx1="http://schemas.microsoft.com/office/drawing/2015/9/8/chartex" xmlns:cx2="http://schemas.microsoft.com/office/drawing/2015/10/21/chartex" xmlns:cx3="http://schemas.microsoft.com/office/drawing/2016/5/9/chartex" xmlns:cx4="http://schemas.microsoft.com/office/drawing/2016/5/10/chartex" xmlns:cx5="http://schemas.microsoft.com/office/drawing/2016/5/11/chartex" xmlns:cx6="http://schemas.microsoft.com/office/drawing/2016/5/12/chartex" xmlns:cx7="http://schemas.microsoft.com/office/drawing/2016/5/13/chartex" xmlns:cx8="http://schemas.microsoft.com/office/drawing/2016/5/14/chartex" xmlns:mc="http://schemas.openxmlformats.org/markup-compatibility/2006" xmlns:aink="http://schemas.microsoft.com/office/drawing/2016/ink" xmlns:am3d="http://schemas.microsoft.com/office/drawing/2017/model3d" xmlns:o="urn:schemas-microsoft-com:office:office" xmlns:r="http://schemas.openxmlformats.org/officeDocument/2006/relationships" xmlns:m="http://schemas.openxmlformats.org/officeDocument/2006/math" xmlns:v="urn:schemas-microsoft-com:vml" xmlns:wp14="http://schemas.microsoft.com/office/word/2010/wordprocessingDrawing" xmlns:wp="http://schemas.openxmlformats.org/drawingml/2006/wordprocessingDrawing" xmlns:w10="urn:schemas-microsoft-com:office:word" xmlns:w="http://schemas.openxmlformats.org/wordprocessingml/2006/main" xmlns:w14="http://schemas.microsoft.com/office/word/2010/wordml" xmlns:w15="http://schemas.microsoft.com/office/word/2012/wordml" xmlns:w16cid="http://schemas.microsoft.com/office/word/2016/wordml/cid" xmlns:w16se="http://schemas.microsoft.com/office/word/2015/wordml/symex" xmlns:wpg="http://schemas.microsoft.com/office/word/2010/wordprocessingGroup" xmlns:wpi="http://schemas.microsoft.com/office/word/2010/wordprocessingInk" xmlns:wne="http://schemas.microsoft.com/office/word/2006/wordml" xmlns:wps="http://schemas.microsoft.com/office/word/2010/wordprocessingShape" mc:Ignorable="w14 w15 w16se w16cid wp14">
+  <w:p>
+    <w:pPr>
+      <w:pStyle w:val="Footer"/>
+    </w:pPr>
+  </w:p>
+</w:ftr>
+</file>
+
 <file path=word/footnotes.xml><?xml version="1.0" encoding="utf-8"?>
 <w:footnotes xmlns:wpc="http://schemas.microsoft.com/office/word/2010/wordprocessingCanvas" xmlns:cx="http://schemas.microsoft.com/office/drawing/2014/chartex" xmlns:cx1="http://schemas.microsoft.com/office/drawing/2015/9/8/chartex" xmlns:cx2="http://schemas.microsoft.com/office/drawing/2015/10/21/chartex" xmlns:cx3="http://schemas.microsoft.com/office/drawing/2016/5/9/chartex" xmlns:cx4="http://schemas.microsoft.com/office/drawing/2016/5/10/chartex" xmlns:cx5="http://schemas.microsoft.com/office/drawing/2016/5/11/chartex" xmlns:cx6="http://schemas.microsoft.com/office/drawing/2016/5/12/chartex" xmlns:cx7="http://schemas.microsoft.com/office/drawing/2016/5/13/chartex" xmlns:cx8="http://schemas.microsoft.com/office/drawing/2016/5/14/chartex" xmlns:mc="http://schemas.openxmlformats.org/markup-compatibility/2006" xmlns:aink="http://schemas.microsoft.com/office/drawing/2016/ink" xmlns:am3d="http://schemas.microsoft.com/office/drawing/2017/model3d" xmlns:o="urn:schemas-microsoft-com:office:office" xmlns:r="http://schemas.openxmlformats.org/officeDocument/2006/relationships" xmlns:m="http://schemas.openxmlformats.org/officeDocument/2006/math" xmlns:v="urn:schemas-microsoft-com:vml" xmlns:wp14="http://schemas.microsoft.com/office/word/2010/wordprocessingDrawing" xmlns:wp="http://schemas.openxmlformats.org/drawingml/2006/wordprocessingDrawing" xmlns:w10="urn:schemas-microsoft-com:office:word" xmlns:w="http://schemas.openxmlformats.org/wordprocessingml/2006/main" xmlns:w14="http://schemas.microsoft.com/office/word/2010/wordml" xmlns:w15="http://schemas.microsoft.com/office/word/2012/wordml" xmlns:w16cid="http://schemas.microsoft.com/office/word/2016/wordml/cid" xmlns:w16se="http://schemas.microsoft.com/office/word/2015/wordml/symex" xmlns:wpg="http://schemas.microsoft.com/office/word/2010/wordprocessingGroup" xmlns:wpi="http://schemas.microsoft.com/office/word/2010/wordprocessingInk" xmlns:wne="http://schemas.microsoft.com/office/word/2006/wordml" xmlns:wps="http://schemas.microsoft.com/office/word/2010/wordprocessingShape" mc:Ignorable="w14 w15 w16se w16cid wp14">
   <w:footnote w:type="separator" w:id="-1">
@@ -13673,6 +13716,36 @@
     </w:p>
   </w:footnote>
 </w:footnotes>
+</file>
+
+<file path=word/header1.xml><?xml version="1.0" encoding="utf-8"?>
+<w:hdr xmlns:wpc="http://schemas.microsoft.com/office/word/2010/wordprocessingCanvas" xmlns:cx="http://schemas.microsoft.com/office/drawing/2014/chartex" xmlns:cx1="http://schemas.microsoft.com/office/drawing/2015/9/8/chartex" xmlns:cx2="http://schemas.microsoft.com/office/drawing/2015/10/21/chartex" xmlns:cx3="http://schemas.microsoft.com/office/drawing/2016/5/9/chartex" xmlns:cx4="http://schemas.microsoft.com/office/drawing/2016/5/10/chartex" xmlns:cx5="http://schemas.microsoft.com/office/drawing/2016/5/11/chartex" xmlns:cx6="http://schemas.microsoft.com/office/drawing/2016/5/12/chartex" xmlns:cx7="http://schemas.microsoft.com/office/drawing/2016/5/13/chartex" xmlns:cx8="http://schemas.microsoft.com/office/drawing/2016/5/14/chartex" xmlns:mc="http://schemas.openxmlformats.org/markup-compatibility/2006" xmlns:aink="http://schemas.microsoft.com/office/drawing/2016/ink" xmlns:am3d="http://schemas.microsoft.com/office/drawing/2017/model3d" xmlns:o="urn:schemas-microsoft-com:office:office" xmlns:r="http://schemas.openxmlformats.org/officeDocument/2006/relationships" xmlns:m="http://schemas.openxmlformats.org/officeDocument/2006/math" xmlns:v="urn:schemas-microsoft-com:vml" xmlns:wp14="http://schemas.microsoft.com/office/word/2010/wordprocessingDrawing" xmlns:wp="http://schemas.openxmlformats.org/drawingml/2006/wordprocessingDrawing" xmlns:w10="urn:schemas-microsoft-com:office:word" xmlns:w="http://schemas.openxmlformats.org/wordprocessingml/2006/main" xmlns:w14="http://schemas.microsoft.com/office/word/2010/wordml" xmlns:w15="http://schemas.microsoft.com/office/word/2012/wordml" xmlns:w16cid="http://schemas.microsoft.com/office/word/2016/wordml/cid" xmlns:w16se="http://schemas.microsoft.com/office/word/2015/wordml/symex" xmlns:wpg="http://schemas.microsoft.com/office/word/2010/wordprocessingGroup" xmlns:wpi="http://schemas.microsoft.com/office/word/2010/wordprocessingInk" xmlns:wne="http://schemas.microsoft.com/office/word/2006/wordml" xmlns:wps="http://schemas.microsoft.com/office/word/2010/wordprocessingShape" mc:Ignorable="w14 w15 w16se w16cid wp14">
+  <w:p>
+    <w:pPr>
+      <w:pStyle w:val="Header"/>
+    </w:pPr>
+  </w:p>
+</w:hdr>
+</file>
+
+<file path=word/header2.xml><?xml version="1.0" encoding="utf-8"?>
+<w:hdr xmlns:wpc="http://schemas.microsoft.com/office/word/2010/wordprocessingCanvas" xmlns:cx="http://schemas.microsoft.com/office/drawing/2014/chartex" xmlns:cx1="http://schemas.microsoft.com/office/drawing/2015/9/8/chartex" xmlns:cx2="http://schemas.microsoft.com/office/drawing/2015/10/21/chartex" xmlns:cx3="http://schemas.microsoft.com/office/drawing/2016/5/9/chartex" xmlns:cx4="http://schemas.microsoft.com/office/drawing/2016/5/10/chartex" xmlns:cx5="http://schemas.microsoft.com/office/drawing/2016/5/11/chartex" xmlns:cx6="http://schemas.microsoft.com/office/drawing/2016/5/12/chartex" xmlns:cx7="http://schemas.microsoft.com/office/drawing/2016/5/13/chartex" xmlns:cx8="http://schemas.microsoft.com/office/drawing/2016/5/14/chartex" xmlns:mc="http://schemas.openxmlformats.org/markup-compatibility/2006" xmlns:aink="http://schemas.microsoft.com/office/drawing/2016/ink" xmlns:am3d="http://schemas.microsoft.com/office/drawing/2017/model3d" xmlns:o="urn:schemas-microsoft-com:office:office" xmlns:r="http://schemas.openxmlformats.org/officeDocument/2006/relationships" xmlns:m="http://schemas.openxmlformats.org/officeDocument/2006/math" xmlns:v="urn:schemas-microsoft-com:vml" xmlns:wp14="http://schemas.microsoft.com/office/word/2010/wordprocessingDrawing" xmlns:wp="http://schemas.openxmlformats.org/drawingml/2006/wordprocessingDrawing" xmlns:w10="urn:schemas-microsoft-com:office:word" xmlns:w="http://schemas.openxmlformats.org/wordprocessingml/2006/main" xmlns:w14="http://schemas.microsoft.com/office/word/2010/wordml" xmlns:w15="http://schemas.microsoft.com/office/word/2012/wordml" xmlns:w16cid="http://schemas.microsoft.com/office/word/2016/wordml/cid" xmlns:w16se="http://schemas.microsoft.com/office/word/2015/wordml/symex" xmlns:wpg="http://schemas.microsoft.com/office/word/2010/wordprocessingGroup" xmlns:wpi="http://schemas.microsoft.com/office/word/2010/wordprocessingInk" xmlns:wne="http://schemas.microsoft.com/office/word/2006/wordml" xmlns:wps="http://schemas.microsoft.com/office/word/2010/wordprocessingShape" mc:Ignorable="w14 w15 w16se w16cid wp14">
+  <w:p>
+    <w:pPr>
+      <w:pStyle w:val="Header"/>
+    </w:pPr>
+  </w:p>
+</w:hdr>
+</file>
+
+<file path=word/header3.xml><?xml version="1.0" encoding="utf-8"?>
+<w:hdr xmlns:wpc="http://schemas.microsoft.com/office/word/2010/wordprocessingCanvas" xmlns:cx="http://schemas.microsoft.com/office/drawing/2014/chartex" xmlns:cx1="http://schemas.microsoft.com/office/drawing/2015/9/8/chartex" xmlns:cx2="http://schemas.microsoft.com/office/drawing/2015/10/21/chartex" xmlns:cx3="http://schemas.microsoft.com/office/drawing/2016/5/9/chartex" xmlns:cx4="http://schemas.microsoft.com/office/drawing/2016/5/10/chartex" xmlns:cx5="http://schemas.microsoft.com/office/drawing/2016/5/11/chartex" xmlns:cx6="http://schemas.microsoft.com/office/drawing/2016/5/12/chartex" xmlns:cx7="http://schemas.microsoft.com/office/drawing/2016/5/13/chartex" xmlns:cx8="http://schemas.microsoft.com/office/drawing/2016/5/14/chartex" xmlns:mc="http://schemas.openxmlformats.org/markup-compatibility/2006" xmlns:aink="http://schemas.microsoft.com/office/drawing/2016/ink" xmlns:am3d="http://schemas.microsoft.com/office/drawing/2017/model3d" xmlns:o="urn:schemas-microsoft-com:office:office" xmlns:r="http://schemas.openxmlformats.org/officeDocument/2006/relationships" xmlns:m="http://schemas.openxmlformats.org/officeDocument/2006/math" xmlns:v="urn:schemas-microsoft-com:vml" xmlns:wp14="http://schemas.microsoft.com/office/word/2010/wordprocessingDrawing" xmlns:wp="http://schemas.openxmlformats.org/drawingml/2006/wordprocessingDrawing" xmlns:w10="urn:schemas-microsoft-com:office:word" xmlns:w="http://schemas.openxmlformats.org/wordprocessingml/2006/main" xmlns:w14="http://schemas.microsoft.com/office/word/2010/wordml" xmlns:w15="http://schemas.microsoft.com/office/word/2012/wordml" xmlns:w16cid="http://schemas.microsoft.com/office/word/2016/wordml/cid" xmlns:w16se="http://schemas.microsoft.com/office/word/2015/wordml/symex" xmlns:wpg="http://schemas.microsoft.com/office/word/2010/wordprocessingGroup" xmlns:wpi="http://schemas.microsoft.com/office/word/2010/wordprocessingInk" xmlns:wne="http://schemas.microsoft.com/office/word/2006/wordml" xmlns:wps="http://schemas.microsoft.com/office/word/2010/wordprocessingShape" mc:Ignorable="w14 w15 w16se w16cid wp14">
+  <w:p>
+    <w:pPr>
+      <w:pStyle w:val="Header"/>
+    </w:pPr>
+  </w:p>
+</w:hdr>
 </file>
 
 <file path=word/numbering.xml><?xml version="1.0" encoding="utf-8"?>
@@ -15759,7 +15832,7 @@
 </file>
 
 <file path=customXml/itemProps1.xml><?xml version="1.0" encoding="utf-8"?>
-<ds:datastoreItem xmlns:ds="http://schemas.openxmlformats.org/officeDocument/2006/customXml" ds:itemID="{8DE733D9-B9F0-4133-9F23-DCB385601AF7}">
+<ds:datastoreItem xmlns:ds="http://schemas.openxmlformats.org/officeDocument/2006/customXml" ds:itemID="{146C2587-9E5B-4545-868A-0B57FF57C25D}">
   <ds:schemaRefs>
     <ds:schemaRef ds:uri="http://schemas.openxmlformats.org/officeDocument/2006/bibliography"/>
   </ds:schemaRefs>

</xml_diff>

<commit_message>
Finished Critital Use Case
</commit_message>
<xml_diff>
--- a/Design/Design Specification.docx
+++ b/Design/Design Specification.docx
@@ -9032,8 +9032,6 @@
           <w:rFonts w:ascii="Avenir LT Std 45 Book" w:hAnsi="Avenir LT Std 45 Book"/>
         </w:rPr>
       </w:pPr>
-      <w:bookmarkStart w:id="39" w:name="_GoBack"/>
-      <w:bookmarkEnd w:id="39"/>
       <w:r>
         <w:rPr>
           <w:rFonts w:ascii="Avenir LT Std 45 Book" w:eastAsia="Arial Unicode MS" w:hAnsi="Avenir LT Std 45 Book" w:cs="Arial Unicode MS"/>
@@ -9048,8 +9046,8 @@
           <w:rFonts w:ascii="Avenir LT Std 45 Book" w:hAnsi="Avenir LT Std 45 Book"/>
         </w:rPr>
       </w:pPr>
-      <w:bookmarkStart w:id="40" w:name="_Toc19"/>
-      <w:bookmarkStart w:id="41" w:name="_Toc509479667"/>
+      <w:bookmarkStart w:id="39" w:name="_Toc19"/>
+      <w:bookmarkStart w:id="40" w:name="_Toc509479667"/>
       <w:r>
         <w:rPr>
           <w:rFonts w:ascii="Avenir LT Std 45 Book" w:eastAsia="Arial Unicode MS" w:hAnsi="Avenir LT Std 45 Book" w:cs="Arial Unicode MS"/>
@@ -9057,8 +9055,8 @@
         <w:lastRenderedPageBreak/>
         <w:t>5.10 - Data Model</w:t>
       </w:r>
+      <w:bookmarkEnd w:id="39"/>
       <w:bookmarkEnd w:id="40"/>
-      <w:bookmarkEnd w:id="41"/>
     </w:p>
     <w:p>
       <w:pPr>
@@ -9075,22 +9073,22 @@
           <w:rFonts w:ascii="Avenir LT Std 45 Book" w:hAnsi="Avenir LT Std 45 Book"/>
         </w:rPr>
       </w:pPr>
-      <w:bookmarkStart w:id="42" w:name="_Toc509479668"/>
-      <w:bookmarkStart w:id="43" w:name="_Toc20"/>
+      <w:bookmarkStart w:id="41" w:name="_Toc509479668"/>
+      <w:bookmarkStart w:id="42" w:name="_Toc20"/>
       <w:r>
         <w:rPr>
           <w:rFonts w:ascii="Avenir LT Std 45 Book" w:eastAsia="Arial Unicode MS" w:hAnsi="Avenir LT Std 45 Book" w:cs="Arial Unicode MS"/>
         </w:rPr>
         <w:t>5.11 - Form Layouts</w:t>
       </w:r>
-      <w:bookmarkEnd w:id="42"/>
+      <w:bookmarkEnd w:id="41"/>
       <w:r>
         <w:rPr>
           <w:rFonts w:ascii="Avenir LT Std 45 Book" w:eastAsia="Arial Unicode MS" w:hAnsi="Avenir LT Std 45 Book" w:cs="Arial Unicode MS"/>
         </w:rPr>
         <w:t xml:space="preserve"> </w:t>
       </w:r>
-      <w:bookmarkEnd w:id="43"/>
+      <w:bookmarkEnd w:id="42"/>
     </w:p>
     <w:p>
       <w:pPr>
@@ -9107,16 +9105,16 @@
           <w:rFonts w:ascii="Avenir LT Std 45 Book" w:hAnsi="Avenir LT Std 45 Book"/>
         </w:rPr>
       </w:pPr>
-      <w:bookmarkStart w:id="44" w:name="_Toc21"/>
-      <w:bookmarkStart w:id="45" w:name="_Toc509479669"/>
+      <w:bookmarkStart w:id="43" w:name="_Toc21"/>
+      <w:bookmarkStart w:id="44" w:name="_Toc509479669"/>
       <w:r>
         <w:rPr>
           <w:rFonts w:ascii="Avenir LT Std 45 Book" w:eastAsia="Arial Unicode MS" w:hAnsi="Avenir LT Std 45 Book" w:cs="Arial Unicode MS"/>
         </w:rPr>
         <w:t>5.12 - Object-Relational Mapping</w:t>
       </w:r>
+      <w:bookmarkEnd w:id="43"/>
       <w:bookmarkEnd w:id="44"/>
-      <w:bookmarkEnd w:id="45"/>
     </w:p>
     <w:p>
       <w:pPr>
@@ -9133,16 +9131,16 @@
           <w:rFonts w:ascii="Avenir LT Std 45 Book" w:hAnsi="Avenir LT Std 45 Book"/>
         </w:rPr>
       </w:pPr>
-      <w:bookmarkStart w:id="46" w:name="_Toc22"/>
-      <w:bookmarkStart w:id="47" w:name="_Toc509479670"/>
+      <w:bookmarkStart w:id="45" w:name="_Toc22"/>
+      <w:bookmarkStart w:id="46" w:name="_Toc509479670"/>
       <w:r>
         <w:rPr>
           <w:rFonts w:ascii="Avenir LT Std 45 Book" w:eastAsia="Arial Unicode MS" w:hAnsi="Avenir LT Std 45 Book" w:cs="Arial Unicode MS"/>
         </w:rPr>
         <w:t>5.13 - Class Definition Document</w:t>
       </w:r>
+      <w:bookmarkEnd w:id="45"/>
       <w:bookmarkEnd w:id="46"/>
-      <w:bookmarkEnd w:id="47"/>
     </w:p>
     <w:p>
       <w:pPr>
@@ -9159,16 +9157,16 @@
           <w:rFonts w:ascii="Avenir LT Std 45 Book" w:hAnsi="Avenir LT Std 45 Book"/>
         </w:rPr>
       </w:pPr>
-      <w:bookmarkStart w:id="48" w:name="_Toc23"/>
-      <w:bookmarkStart w:id="49" w:name="_Toc509479671"/>
+      <w:bookmarkStart w:id="47" w:name="_Toc23"/>
+      <w:bookmarkStart w:id="48" w:name="_Toc509479671"/>
       <w:r>
         <w:rPr>
           <w:rFonts w:ascii="Avenir LT Std 45 Book" w:eastAsia="Arial Unicode MS" w:hAnsi="Avenir LT Std 45 Book" w:cs="Arial Unicode MS"/>
         </w:rPr>
         <w:t>5.14 - Data Dictionary</w:t>
       </w:r>
+      <w:bookmarkEnd w:id="47"/>
       <w:bookmarkEnd w:id="48"/>
-      <w:bookmarkEnd w:id="49"/>
     </w:p>
     <w:p>
       <w:pPr>
@@ -9191,8 +9189,8 @@
           <w:rFonts w:ascii="Avenir LT Std 45 Book" w:hAnsi="Avenir LT Std 45 Book"/>
         </w:rPr>
       </w:pPr>
-      <w:bookmarkStart w:id="50" w:name="_Toc24"/>
-      <w:bookmarkStart w:id="51" w:name="_Toc509479672"/>
+      <w:bookmarkStart w:id="49" w:name="_Toc24"/>
+      <w:bookmarkStart w:id="50" w:name="_Toc509479672"/>
       <w:r>
         <w:rPr>
           <w:rFonts w:ascii="Avenir LT Std 45 Book" w:eastAsia="Arial Unicode MS" w:hAnsi="Avenir LT Std 45 Book" w:cs="Arial Unicode MS"/>
@@ -9200,8 +9198,8 @@
         <w:lastRenderedPageBreak/>
         <w:t>5.15 - Conceptual Entity Relationship Diagrams</w:t>
       </w:r>
+      <w:bookmarkEnd w:id="49"/>
       <w:bookmarkEnd w:id="50"/>
-      <w:bookmarkEnd w:id="51"/>
     </w:p>
     <w:p>
       <w:pPr>
@@ -9210,16 +9208,16 @@
           <w:rFonts w:ascii="Avenir LT Std 45 Book" w:hAnsi="Avenir LT Std 45 Book"/>
         </w:rPr>
       </w:pPr>
-      <w:bookmarkStart w:id="52" w:name="_Toc25"/>
-      <w:bookmarkStart w:id="53" w:name="_Toc509479673"/>
+      <w:bookmarkStart w:id="51" w:name="_Toc25"/>
+      <w:bookmarkStart w:id="52" w:name="_Toc509479673"/>
       <w:r>
         <w:rPr>
           <w:rFonts w:ascii="Avenir LT Std 45 Book" w:eastAsia="Arial Unicode MS" w:hAnsi="Avenir LT Std 45 Book" w:cs="Arial Unicode MS"/>
         </w:rPr>
         <w:t>Key</w:t>
       </w:r>
+      <w:bookmarkEnd w:id="51"/>
       <w:bookmarkEnd w:id="52"/>
-      <w:bookmarkEnd w:id="53"/>
     </w:p>
     <w:p>
       <w:pPr>
@@ -10699,8 +10697,8 @@
           <w:rFonts w:ascii="Avenir LT Std 45 Book" w:hAnsi="Avenir LT Std 45 Book"/>
         </w:rPr>
       </w:pPr>
-      <w:bookmarkStart w:id="54" w:name="_Toc26"/>
-      <w:bookmarkStart w:id="55" w:name="_Toc509479674"/>
+      <w:bookmarkStart w:id="53" w:name="_Toc26"/>
+      <w:bookmarkStart w:id="54" w:name="_Toc509479674"/>
       <w:r>
         <w:rPr>
           <w:rFonts w:ascii="Avenir LT Std 45 Book" w:eastAsia="Arial Unicode MS" w:hAnsi="Avenir LT Std 45 Book" w:cs="Arial Unicode MS"/>
@@ -10708,8 +10706,8 @@
         <w:lastRenderedPageBreak/>
         <w:t>Conceptual ERD</w:t>
       </w:r>
+      <w:bookmarkEnd w:id="53"/>
       <w:bookmarkEnd w:id="54"/>
-      <w:bookmarkEnd w:id="55"/>
     </w:p>
     <w:p>
       <w:pPr>
@@ -10747,8 +10745,8 @@
           <w:rFonts w:ascii="Avenir LT Std 45 Book" w:hAnsi="Avenir LT Std 45 Book"/>
         </w:rPr>
       </w:pPr>
-      <w:bookmarkStart w:id="56" w:name="_Toc27"/>
-      <w:bookmarkStart w:id="57" w:name="_Toc509479675"/>
+      <w:bookmarkStart w:id="55" w:name="_Toc27"/>
+      <w:bookmarkStart w:id="56" w:name="_Toc509479675"/>
       <w:r>
         <w:rPr>
           <w:rFonts w:ascii="Avenir LT Std 45 Book" w:eastAsia="Arial Unicode MS" w:hAnsi="Avenir LT Std 45 Book" w:cs="Arial Unicode MS"/>
@@ -10756,8 +10754,8 @@
         <w:lastRenderedPageBreak/>
         <w:t>5.16 - Physical Entity Relationship Diagrams</w:t>
       </w:r>
+      <w:bookmarkEnd w:id="55"/>
       <w:bookmarkEnd w:id="56"/>
-      <w:bookmarkEnd w:id="57"/>
     </w:p>
     <w:p>
       <w:pPr>
@@ -10766,8 +10764,8 @@
           <w:rFonts w:ascii="Avenir LT Std 45 Book" w:hAnsi="Avenir LT Std 45 Book"/>
         </w:rPr>
       </w:pPr>
-      <w:bookmarkStart w:id="58" w:name="_Toc28"/>
-      <w:bookmarkStart w:id="59" w:name="_Toc509479676"/>
+      <w:bookmarkStart w:id="57" w:name="_Toc28"/>
+      <w:bookmarkStart w:id="58" w:name="_Toc509479676"/>
       <w:r>
         <w:rPr>
           <w:rFonts w:ascii="Avenir LT Std 45 Book" w:eastAsia="Arial Unicode MS" w:hAnsi="Avenir LT Std 45 Book" w:cs="Arial Unicode MS"/>
@@ -10844,8 +10842,8 @@
           </wp:anchor>
         </w:drawing>
       </w:r>
+      <w:bookmarkEnd w:id="57"/>
       <w:bookmarkEnd w:id="58"/>
-      <w:bookmarkEnd w:id="59"/>
     </w:p>
     <w:p>
       <w:pPr>
@@ -11333,8 +11331,8 @@
           <w:rFonts w:ascii="Avenir LT Std 45 Book" w:hAnsi="Avenir LT Std 45 Book"/>
         </w:rPr>
       </w:pPr>
-      <w:bookmarkStart w:id="60" w:name="_Toc29"/>
-      <w:bookmarkStart w:id="61" w:name="_Toc509479677"/>
+      <w:bookmarkStart w:id="59" w:name="_Toc29"/>
+      <w:bookmarkStart w:id="60" w:name="_Toc509479677"/>
       <w:r>
         <w:rPr>
           <w:rFonts w:ascii="Avenir LT Std 45 Book" w:eastAsia="Arial Unicode MS" w:hAnsi="Avenir LT Std 45 Book" w:cs="Arial Unicode MS"/>
@@ -11342,8 +11340,8 @@
         <w:lastRenderedPageBreak/>
         <w:t>Physical ERD</w:t>
       </w:r>
+      <w:bookmarkEnd w:id="59"/>
       <w:bookmarkEnd w:id="60"/>
-      <w:bookmarkEnd w:id="61"/>
     </w:p>
     <w:p>
       <w:pPr>
@@ -11381,8 +11379,8 @@
           <w:rFonts w:ascii="Avenir LT Std 45 Book" w:hAnsi="Avenir LT Std 45 Book"/>
         </w:rPr>
       </w:pPr>
-      <w:bookmarkStart w:id="62" w:name="_Toc30"/>
-      <w:bookmarkStart w:id="63" w:name="_Toc509479678"/>
+      <w:bookmarkStart w:id="61" w:name="_Toc30"/>
+      <w:bookmarkStart w:id="62" w:name="_Toc509479678"/>
       <w:r>
         <w:rPr>
           <w:rFonts w:ascii="Avenir LT Std 45 Book" w:eastAsia="Arial Unicode MS" w:hAnsi="Avenir LT Std 45 Book" w:cs="Arial Unicode MS"/>
@@ -11390,8 +11388,8 @@
         <w:lastRenderedPageBreak/>
         <w:t>5.17 - Screen Layout</w:t>
       </w:r>
+      <w:bookmarkEnd w:id="61"/>
       <w:bookmarkEnd w:id="62"/>
-      <w:bookmarkEnd w:id="63"/>
     </w:p>
     <w:p>
       <w:pPr>
@@ -11408,16 +11406,16 @@
           <w:rFonts w:ascii="Avenir LT Std 45 Book" w:hAnsi="Avenir LT Std 45 Book"/>
         </w:rPr>
       </w:pPr>
-      <w:bookmarkStart w:id="64" w:name="_Toc31"/>
-      <w:bookmarkStart w:id="65" w:name="_Toc509479679"/>
+      <w:bookmarkStart w:id="63" w:name="_Toc31"/>
+      <w:bookmarkStart w:id="64" w:name="_Toc509479679"/>
       <w:r>
         <w:rPr>
           <w:rFonts w:ascii="Avenir LT Std 45 Book" w:eastAsia="Arial Unicode MS" w:hAnsi="Avenir LT Std 45 Book" w:cs="Arial Unicode MS"/>
         </w:rPr>
         <w:t>5.18 - Validation Control Forms</w:t>
       </w:r>
+      <w:bookmarkEnd w:id="63"/>
       <w:bookmarkEnd w:id="64"/>
-      <w:bookmarkEnd w:id="65"/>
     </w:p>
     <w:p>
       <w:pPr>
@@ -11434,16 +11432,16 @@
           <w:rFonts w:ascii="Avenir LT Std 45 Book" w:hAnsi="Avenir LT Std 45 Book"/>
         </w:rPr>
       </w:pPr>
-      <w:bookmarkStart w:id="66" w:name="_Toc32"/>
-      <w:bookmarkStart w:id="67" w:name="_Toc509479680"/>
+      <w:bookmarkStart w:id="65" w:name="_Toc32"/>
+      <w:bookmarkStart w:id="66" w:name="_Toc509479680"/>
       <w:r>
         <w:rPr>
           <w:rFonts w:ascii="Avenir LT Std 45 Book" w:eastAsia="Arial Unicode MS" w:hAnsi="Avenir LT Std 45 Book" w:cs="Arial Unicode MS"/>
         </w:rPr>
         <w:t>5.19 - Event-Handling Forms</w:t>
       </w:r>
+      <w:bookmarkEnd w:id="65"/>
       <w:bookmarkEnd w:id="66"/>
-      <w:bookmarkEnd w:id="67"/>
     </w:p>
     <w:p>
       <w:pPr>
@@ -11460,16 +11458,16 @@
           <w:rFonts w:ascii="Avenir LT Std 45 Book" w:hAnsi="Avenir LT Std 45 Book"/>
         </w:rPr>
       </w:pPr>
-      <w:bookmarkStart w:id="68" w:name="_Toc33"/>
-      <w:bookmarkStart w:id="69" w:name="_Toc509479681"/>
+      <w:bookmarkStart w:id="67" w:name="_Toc33"/>
+      <w:bookmarkStart w:id="68" w:name="_Toc509479681"/>
       <w:r>
         <w:rPr>
           <w:rFonts w:ascii="Avenir LT Std 45 Book" w:eastAsia="Arial Unicode MS" w:hAnsi="Avenir LT Std 45 Book" w:cs="Arial Unicode MS"/>
         </w:rPr>
         <w:t>5.20 - Identifier Lists</w:t>
       </w:r>
+      <w:bookmarkEnd w:id="67"/>
       <w:bookmarkEnd w:id="68"/>
-      <w:bookmarkEnd w:id="69"/>
     </w:p>
     <w:p>
       <w:pPr>
@@ -11486,22 +11484,22 @@
           <w:rFonts w:ascii="Avenir LT Std 45 Book" w:hAnsi="Avenir LT Std 45 Book"/>
         </w:rPr>
       </w:pPr>
-      <w:bookmarkStart w:id="70" w:name="_Toc509479682"/>
-      <w:bookmarkStart w:id="71" w:name="_Toc34"/>
+      <w:bookmarkStart w:id="69" w:name="_Toc509479682"/>
+      <w:bookmarkStart w:id="70" w:name="_Toc34"/>
       <w:r>
         <w:rPr>
           <w:rFonts w:ascii="Avenir LT Std 45 Book" w:eastAsia="Arial Unicode MS" w:hAnsi="Avenir LT Std 45 Book" w:cs="Arial Unicode MS"/>
         </w:rPr>
         <w:t>5.21 - Bibliography</w:t>
       </w:r>
-      <w:bookmarkEnd w:id="70"/>
+      <w:bookmarkEnd w:id="69"/>
       <w:r>
         <w:rPr>
           <w:rFonts w:ascii="Avenir LT Std 45 Book" w:eastAsia="Arial Unicode MS" w:hAnsi="Avenir LT Std 45 Book" w:cs="Arial Unicode MS"/>
         </w:rPr>
         <w:t xml:space="preserve"> </w:t>
       </w:r>
-      <w:bookmarkEnd w:id="71"/>
+      <w:bookmarkEnd w:id="70"/>
     </w:p>
     <w:p>
       <w:pPr>
@@ -11663,16 +11661,16 @@
           <w:rFonts w:ascii="Avenir LT Std 45 Book" w:hAnsi="Avenir LT Std 45 Book"/>
         </w:rPr>
       </w:pPr>
-      <w:bookmarkStart w:id="72" w:name="_Toc35"/>
-      <w:bookmarkStart w:id="73" w:name="_Toc509479683"/>
+      <w:bookmarkStart w:id="71" w:name="_Toc35"/>
+      <w:bookmarkStart w:id="72" w:name="_Toc509479683"/>
       <w:r>
         <w:rPr>
           <w:rFonts w:ascii="Avenir LT Std 45 Book" w:eastAsia="Arial Unicode MS" w:hAnsi="Avenir LT Std 45 Book" w:cs="Arial Unicode MS"/>
         </w:rPr>
         <w:t>5.22 - Software Requirements Spec. Work Log</w:t>
       </w:r>
+      <w:bookmarkEnd w:id="71"/>
       <w:bookmarkEnd w:id="72"/>
-      <w:bookmarkEnd w:id="73"/>
     </w:p>
     <w:tbl>
       <w:tblPr>
@@ -11840,7 +11838,7 @@
         </w:tc>
         <w:tc>
           <w:tcPr>
-            <w:tcW w:w="1340" w:type="dxa"/>
+            <w:tcW w:w="1343" w:type="dxa"/>
             <w:tcBorders>
               <w:top w:val="single" w:sz="2" w:space="0" w:color="000000"/>
               <w:left w:val="single" w:sz="2" w:space="0" w:color="000000"/>
@@ -12016,7 +12014,7 @@
         </w:tc>
         <w:tc>
           <w:tcPr>
-            <w:tcW w:w="1340" w:type="dxa"/>
+            <w:tcW w:w="1343" w:type="dxa"/>
             <w:tcBorders>
               <w:top w:val="single" w:sz="4" w:space="0" w:color="000000"/>
               <w:left w:val="single" w:sz="2" w:space="0" w:color="000000"/>
@@ -12193,7 +12191,7 @@
         </w:tc>
         <w:tc>
           <w:tcPr>
-            <w:tcW w:w="1340" w:type="dxa"/>
+            <w:tcW w:w="1343" w:type="dxa"/>
             <w:tcBorders>
               <w:top w:val="single" w:sz="2" w:space="0" w:color="000000"/>
               <w:left w:val="single" w:sz="2" w:space="0" w:color="000000"/>
@@ -12370,7 +12368,7 @@
         </w:tc>
         <w:tc>
           <w:tcPr>
-            <w:tcW w:w="1340" w:type="dxa"/>
+            <w:tcW w:w="1343" w:type="dxa"/>
             <w:tcBorders>
               <w:top w:val="single" w:sz="2" w:space="0" w:color="000000"/>
               <w:left w:val="single" w:sz="2" w:space="0" w:color="000000"/>
@@ -12547,7 +12545,7 @@
         </w:tc>
         <w:tc>
           <w:tcPr>
-            <w:tcW w:w="1340" w:type="dxa"/>
+            <w:tcW w:w="1343" w:type="dxa"/>
             <w:tcBorders>
               <w:top w:val="single" w:sz="2" w:space="0" w:color="000000"/>
               <w:left w:val="single" w:sz="2" w:space="0" w:color="000000"/>
@@ -12724,7 +12722,7 @@
         </w:tc>
         <w:tc>
           <w:tcPr>
-            <w:tcW w:w="1340" w:type="dxa"/>
+            <w:tcW w:w="1343" w:type="dxa"/>
             <w:tcBorders>
               <w:top w:val="single" w:sz="2" w:space="0" w:color="000000"/>
               <w:left w:val="single" w:sz="2" w:space="0" w:color="000000"/>
@@ -12901,7 +12899,7 @@
         </w:tc>
         <w:tc>
           <w:tcPr>
-            <w:tcW w:w="1340" w:type="dxa"/>
+            <w:tcW w:w="1343" w:type="dxa"/>
             <w:tcBorders>
               <w:top w:val="single" w:sz="2" w:space="0" w:color="000000"/>
               <w:left w:val="single" w:sz="2" w:space="0" w:color="000000"/>
@@ -13078,7 +13076,7 @@
         </w:tc>
         <w:tc>
           <w:tcPr>
-            <w:tcW w:w="1340" w:type="dxa"/>
+            <w:tcW w:w="1343" w:type="dxa"/>
             <w:tcBorders>
               <w:top w:val="single" w:sz="2" w:space="0" w:color="000000"/>
               <w:left w:val="single" w:sz="2" w:space="0" w:color="000000"/>
@@ -13255,7 +13253,7 @@
         </w:tc>
         <w:tc>
           <w:tcPr>
-            <w:tcW w:w="1340" w:type="dxa"/>
+            <w:tcW w:w="1343" w:type="dxa"/>
             <w:tcBorders>
               <w:top w:val="single" w:sz="2" w:space="0" w:color="000000"/>
               <w:left w:val="single" w:sz="2" w:space="0" w:color="000000"/>
@@ -13432,7 +13430,7 @@
         </w:tc>
         <w:tc>
           <w:tcPr>
-            <w:tcW w:w="1340" w:type="dxa"/>
+            <w:tcW w:w="1343" w:type="dxa"/>
             <w:tcBorders>
               <w:top w:val="single" w:sz="2" w:space="0" w:color="000000"/>
               <w:left w:val="single" w:sz="2" w:space="0" w:color="000000"/>
@@ -13609,7 +13607,7 @@
         </w:tc>
         <w:tc>
           <w:tcPr>
-            <w:tcW w:w="1340" w:type="dxa"/>
+            <w:tcW w:w="1343" w:type="dxa"/>
             <w:tcBorders>
               <w:top w:val="single" w:sz="2" w:space="0" w:color="000000"/>
               <w:left w:val="single" w:sz="2" w:space="0" w:color="000000"/>
@@ -13707,8 +13705,16 @@
             <w:pPr>
               <w:rPr>
                 <w:rFonts w:ascii="Avenir LT Std 45 Book" w:hAnsi="Avenir LT Std 45 Book"/>
-              </w:rPr>
-            </w:pPr>
+                <w:sz w:val="20"/>
+              </w:rPr>
+            </w:pPr>
+            <w:r>
+              <w:rPr>
+                <w:rFonts w:ascii="Avenir LT Std 45 Book" w:hAnsi="Avenir LT Std 45 Book"/>
+                <w:sz w:val="20"/>
+              </w:rPr>
+              <w:t>Decided to concentrate on critical requirements</w:t>
+            </w:r>
           </w:p>
         </w:tc>
         <w:tc>
@@ -13732,8 +13738,16 @@
             <w:pPr>
               <w:rPr>
                 <w:rFonts w:ascii="Avenir LT Std 45 Book" w:hAnsi="Avenir LT Std 45 Book"/>
-              </w:rPr>
-            </w:pPr>
+                <w:sz w:val="20"/>
+              </w:rPr>
+            </w:pPr>
+            <w:r>
+              <w:rPr>
+                <w:rFonts w:ascii="Avenir LT Std 45 Book" w:hAnsi="Avenir LT Std 45 Book"/>
+                <w:sz w:val="20"/>
+              </w:rPr>
+              <w:t>Aidan, Graham</w:t>
+            </w:r>
           </w:p>
         </w:tc>
         <w:tc>
@@ -13757,13 +13771,21 @@
             <w:pPr>
               <w:rPr>
                 <w:rFonts w:ascii="Avenir LT Std 45 Book" w:hAnsi="Avenir LT Std 45 Book"/>
-              </w:rPr>
-            </w:pPr>
-          </w:p>
-        </w:tc>
-        <w:tc>
-          <w:tcPr>
-            <w:tcW w:w="1340" w:type="dxa"/>
+                <w:sz w:val="20"/>
+              </w:rPr>
+            </w:pPr>
+            <w:r>
+              <w:rPr>
+                <w:rFonts w:ascii="Avenir LT Std 45 Book" w:hAnsi="Avenir LT Std 45 Book"/>
+                <w:sz w:val="20"/>
+              </w:rPr>
+              <w:t>26/3/18</w:t>
+            </w:r>
+          </w:p>
+        </w:tc>
+        <w:tc>
+          <w:tcPr>
+            <w:tcW w:w="1343" w:type="dxa"/>
             <w:tcBorders>
               <w:top w:val="single" w:sz="2" w:space="0" w:color="000000"/>
               <w:left w:val="single" w:sz="2" w:space="0" w:color="000000"/>
@@ -13782,8 +13804,16 @@
             <w:pPr>
               <w:rPr>
                 <w:rFonts w:ascii="Avenir LT Std 45 Book" w:hAnsi="Avenir LT Std 45 Book"/>
-              </w:rPr>
-            </w:pPr>
+                <w:sz w:val="20"/>
+              </w:rPr>
+            </w:pPr>
+            <w:r>
+              <w:rPr>
+                <w:rFonts w:ascii="Avenir LT Std 45 Book" w:hAnsi="Avenir LT Std 45 Book"/>
+                <w:sz w:val="20"/>
+              </w:rPr>
+              <w:t>12</w:t>
+            </w:r>
           </w:p>
         </w:tc>
       </w:tr>
@@ -13850,6 +13880,7 @@
             <w:pPr>
               <w:rPr>
                 <w:rFonts w:ascii="Avenir LT Std 45 Book" w:hAnsi="Avenir LT Std 45 Book"/>
+                <w:sz w:val="20"/>
               </w:rPr>
             </w:pPr>
           </w:p>
@@ -13875,6 +13906,7 @@
             <w:pPr>
               <w:rPr>
                 <w:rFonts w:ascii="Avenir LT Std 45 Book" w:hAnsi="Avenir LT Std 45 Book"/>
+                <w:sz w:val="20"/>
               </w:rPr>
             </w:pPr>
           </w:p>
@@ -13900,13 +13932,14 @@
             <w:pPr>
               <w:rPr>
                 <w:rFonts w:ascii="Avenir LT Std 45 Book" w:hAnsi="Avenir LT Std 45 Book"/>
-              </w:rPr>
-            </w:pPr>
-          </w:p>
-        </w:tc>
-        <w:tc>
-          <w:tcPr>
-            <w:tcW w:w="1340" w:type="dxa"/>
+                <w:sz w:val="20"/>
+              </w:rPr>
+            </w:pPr>
+          </w:p>
+        </w:tc>
+        <w:tc>
+          <w:tcPr>
+            <w:tcW w:w="1343" w:type="dxa"/>
             <w:tcBorders>
               <w:top w:val="single" w:sz="2" w:space="0" w:color="000000"/>
               <w:left w:val="single" w:sz="2" w:space="0" w:color="000000"/>
@@ -13925,6 +13958,595 @@
             <w:pPr>
               <w:rPr>
                 <w:rFonts w:ascii="Avenir LT Std 45 Book" w:hAnsi="Avenir LT Std 45 Book"/>
+                <w:sz w:val="20"/>
+              </w:rPr>
+            </w:pPr>
+          </w:p>
+        </w:tc>
+      </w:tr>
+      <w:tr>
+        <w:tblPrEx>
+          <w:shd w:val="clear" w:color="auto" w:fill="auto"/>
+        </w:tblPrEx>
+        <w:trPr>
+          <w:trHeight w:val="291"/>
+        </w:trPr>
+        <w:tc>
+          <w:tcPr>
+            <w:tcW w:w="672" w:type="dxa"/>
+            <w:tcBorders>
+              <w:top w:val="single" w:sz="2" w:space="0" w:color="000000"/>
+              <w:left w:val="single" w:sz="2" w:space="0" w:color="000000"/>
+              <w:bottom w:val="single" w:sz="2" w:space="0" w:color="000000"/>
+              <w:right w:val="single" w:sz="4" w:space="0" w:color="000000"/>
+            </w:tcBorders>
+            <w:shd w:val="clear" w:color="auto" w:fill="E2E4E3"/>
+            <w:tcMar>
+              <w:top w:w="80" w:type="dxa"/>
+              <w:left w:w="80" w:type="dxa"/>
+              <w:bottom w:w="80" w:type="dxa"/>
+              <w:right w:w="80" w:type="dxa"/>
+            </w:tcMar>
+          </w:tcPr>
+          <w:p>
+            <w:pPr>
+              <w:jc w:val="right"/>
+              <w:rPr>
+                <w:rFonts w:ascii="Avenir LT Std 45 Book" w:hAnsi="Avenir LT Std 45 Book"/>
+              </w:rPr>
+            </w:pPr>
+            <w:r>
+              <w:rPr>
+                <w:rFonts w:ascii="Avenir LT Std 45 Book" w:hAnsi="Avenir LT Std 45 Book" w:cs="Arial Unicode MS"/>
+                <w:color w:val="000000"/>
+                <w:sz w:val="20"/>
+                <w:szCs w:val="20"/>
+              </w:rPr>
+              <w:t>11</w:t>
+            </w:r>
+          </w:p>
+        </w:tc>
+        <w:tc>
+          <w:tcPr>
+            <w:tcW w:w="4621" w:type="dxa"/>
+            <w:tcBorders>
+              <w:top w:val="single" w:sz="2" w:space="0" w:color="000000"/>
+              <w:left w:val="single" w:sz="4" w:space="0" w:color="000000"/>
+              <w:bottom w:val="single" w:sz="2" w:space="0" w:color="000000"/>
+              <w:right w:val="single" w:sz="2" w:space="0" w:color="000000"/>
+            </w:tcBorders>
+            <w:shd w:val="clear" w:color="auto" w:fill="auto"/>
+            <w:tcMar>
+              <w:top w:w="80" w:type="dxa"/>
+              <w:left w:w="80" w:type="dxa"/>
+              <w:bottom w:w="80" w:type="dxa"/>
+              <w:right w:w="80" w:type="dxa"/>
+            </w:tcMar>
+          </w:tcPr>
+          <w:p>
+            <w:pPr>
+              <w:rPr>
+                <w:rFonts w:ascii="Avenir LT Std 45 Book" w:hAnsi="Avenir LT Std 45 Book"/>
+                <w:sz w:val="20"/>
+              </w:rPr>
+            </w:pPr>
+          </w:p>
+        </w:tc>
+        <w:tc>
+          <w:tcPr>
+            <w:tcW w:w="1760" w:type="dxa"/>
+            <w:tcBorders>
+              <w:top w:val="single" w:sz="2" w:space="0" w:color="000000"/>
+              <w:left w:val="single" w:sz="2" w:space="0" w:color="000000"/>
+              <w:bottom w:val="single" w:sz="2" w:space="0" w:color="000000"/>
+              <w:right w:val="single" w:sz="2" w:space="0" w:color="000000"/>
+            </w:tcBorders>
+            <w:shd w:val="clear" w:color="auto" w:fill="auto"/>
+            <w:tcMar>
+              <w:top w:w="80" w:type="dxa"/>
+              <w:left w:w="80" w:type="dxa"/>
+              <w:bottom w:w="80" w:type="dxa"/>
+              <w:right w:w="80" w:type="dxa"/>
+            </w:tcMar>
+          </w:tcPr>
+          <w:p>
+            <w:pPr>
+              <w:rPr>
+                <w:rFonts w:ascii="Avenir LT Std 45 Book" w:hAnsi="Avenir LT Std 45 Book"/>
+                <w:sz w:val="20"/>
+              </w:rPr>
+            </w:pPr>
+          </w:p>
+        </w:tc>
+        <w:tc>
+          <w:tcPr>
+            <w:tcW w:w="1165" w:type="dxa"/>
+            <w:tcBorders>
+              <w:top w:val="single" w:sz="2" w:space="0" w:color="000000"/>
+              <w:left w:val="single" w:sz="2" w:space="0" w:color="000000"/>
+              <w:bottom w:val="single" w:sz="2" w:space="0" w:color="000000"/>
+              <w:right w:val="single" w:sz="2" w:space="0" w:color="000000"/>
+            </w:tcBorders>
+            <w:shd w:val="clear" w:color="auto" w:fill="auto"/>
+            <w:tcMar>
+              <w:top w:w="80" w:type="dxa"/>
+              <w:left w:w="80" w:type="dxa"/>
+              <w:bottom w:w="80" w:type="dxa"/>
+              <w:right w:w="80" w:type="dxa"/>
+            </w:tcMar>
+          </w:tcPr>
+          <w:p>
+            <w:pPr>
+              <w:rPr>
+                <w:rFonts w:ascii="Avenir LT Std 45 Book" w:hAnsi="Avenir LT Std 45 Book"/>
+                <w:sz w:val="20"/>
+              </w:rPr>
+            </w:pPr>
+          </w:p>
+        </w:tc>
+        <w:tc>
+          <w:tcPr>
+            <w:tcW w:w="1343" w:type="dxa"/>
+            <w:tcBorders>
+              <w:top w:val="single" w:sz="2" w:space="0" w:color="000000"/>
+              <w:left w:val="single" w:sz="2" w:space="0" w:color="000000"/>
+              <w:bottom w:val="single" w:sz="2" w:space="0" w:color="000000"/>
+              <w:right w:val="single" w:sz="2" w:space="0" w:color="000000"/>
+            </w:tcBorders>
+            <w:shd w:val="clear" w:color="auto" w:fill="auto"/>
+            <w:tcMar>
+              <w:top w:w="80" w:type="dxa"/>
+              <w:left w:w="80" w:type="dxa"/>
+              <w:bottom w:w="80" w:type="dxa"/>
+              <w:right w:w="80" w:type="dxa"/>
+            </w:tcMar>
+          </w:tcPr>
+          <w:p>
+            <w:pPr>
+              <w:rPr>
+                <w:rFonts w:ascii="Avenir LT Std 45 Book" w:hAnsi="Avenir LT Std 45 Book"/>
+                <w:sz w:val="20"/>
+              </w:rPr>
+            </w:pPr>
+          </w:p>
+        </w:tc>
+      </w:tr>
+      <w:tr>
+        <w:tblPrEx>
+          <w:shd w:val="clear" w:color="auto" w:fill="auto"/>
+        </w:tblPrEx>
+        <w:trPr>
+          <w:trHeight w:val="291"/>
+        </w:trPr>
+        <w:tc>
+          <w:tcPr>
+            <w:tcW w:w="672" w:type="dxa"/>
+            <w:tcBorders>
+              <w:top w:val="single" w:sz="2" w:space="0" w:color="000000"/>
+              <w:left w:val="single" w:sz="2" w:space="0" w:color="000000"/>
+              <w:bottom w:val="single" w:sz="4" w:space="0" w:color="000000"/>
+              <w:right w:val="single" w:sz="4" w:space="0" w:color="000000"/>
+            </w:tcBorders>
+            <w:shd w:val="clear" w:color="auto" w:fill="E2E4E3"/>
+            <w:tcMar>
+              <w:top w:w="80" w:type="dxa"/>
+              <w:left w:w="80" w:type="dxa"/>
+              <w:bottom w:w="80" w:type="dxa"/>
+              <w:right w:w="80" w:type="dxa"/>
+            </w:tcMar>
+          </w:tcPr>
+          <w:p>
+            <w:pPr>
+              <w:jc w:val="right"/>
+              <w:rPr>
+                <w:rFonts w:ascii="Avenir LT Std 45 Book" w:hAnsi="Avenir LT Std 45 Book"/>
+              </w:rPr>
+            </w:pPr>
+            <w:r>
+              <w:rPr>
+                <w:rFonts w:ascii="Avenir LT Std 45 Book" w:hAnsi="Avenir LT Std 45 Book" w:cs="Arial Unicode MS"/>
+                <w:color w:val="000000"/>
+                <w:sz w:val="20"/>
+                <w:szCs w:val="20"/>
+              </w:rPr>
+              <w:t>12</w:t>
+            </w:r>
+          </w:p>
+        </w:tc>
+        <w:tc>
+          <w:tcPr>
+            <w:tcW w:w="4621" w:type="dxa"/>
+            <w:tcBorders>
+              <w:top w:val="single" w:sz="2" w:space="0" w:color="000000"/>
+              <w:left w:val="single" w:sz="4" w:space="0" w:color="000000"/>
+              <w:bottom w:val="single" w:sz="4" w:space="0" w:color="000000"/>
+              <w:right w:val="single" w:sz="2" w:space="0" w:color="000000"/>
+            </w:tcBorders>
+            <w:shd w:val="clear" w:color="auto" w:fill="EEEEEE"/>
+            <w:tcMar>
+              <w:top w:w="80" w:type="dxa"/>
+              <w:left w:w="80" w:type="dxa"/>
+              <w:bottom w:w="80" w:type="dxa"/>
+              <w:right w:w="80" w:type="dxa"/>
+            </w:tcMar>
+          </w:tcPr>
+          <w:p>
+            <w:pPr>
+              <w:rPr>
+                <w:rFonts w:ascii="Avenir LT Std 45 Book" w:hAnsi="Avenir LT Std 45 Book"/>
+                <w:sz w:val="20"/>
+              </w:rPr>
+            </w:pPr>
+          </w:p>
+        </w:tc>
+        <w:tc>
+          <w:tcPr>
+            <w:tcW w:w="1760" w:type="dxa"/>
+            <w:tcBorders>
+              <w:top w:val="single" w:sz="2" w:space="0" w:color="000000"/>
+              <w:left w:val="single" w:sz="2" w:space="0" w:color="000000"/>
+              <w:bottom w:val="single" w:sz="4" w:space="0" w:color="000000"/>
+              <w:right w:val="single" w:sz="2" w:space="0" w:color="000000"/>
+            </w:tcBorders>
+            <w:shd w:val="clear" w:color="auto" w:fill="EEEEEE"/>
+            <w:tcMar>
+              <w:top w:w="80" w:type="dxa"/>
+              <w:left w:w="80" w:type="dxa"/>
+              <w:bottom w:w="80" w:type="dxa"/>
+              <w:right w:w="80" w:type="dxa"/>
+            </w:tcMar>
+          </w:tcPr>
+          <w:p>
+            <w:pPr>
+              <w:rPr>
+                <w:rFonts w:ascii="Avenir LT Std 45 Book" w:hAnsi="Avenir LT Std 45 Book"/>
+                <w:sz w:val="20"/>
+              </w:rPr>
+            </w:pPr>
+          </w:p>
+        </w:tc>
+        <w:tc>
+          <w:tcPr>
+            <w:tcW w:w="1165" w:type="dxa"/>
+            <w:tcBorders>
+              <w:top w:val="single" w:sz="2" w:space="0" w:color="000000"/>
+              <w:left w:val="single" w:sz="2" w:space="0" w:color="000000"/>
+              <w:bottom w:val="single" w:sz="4" w:space="0" w:color="000000"/>
+              <w:right w:val="single" w:sz="2" w:space="0" w:color="000000"/>
+            </w:tcBorders>
+            <w:shd w:val="clear" w:color="auto" w:fill="EEEEEE"/>
+            <w:tcMar>
+              <w:top w:w="80" w:type="dxa"/>
+              <w:left w:w="80" w:type="dxa"/>
+              <w:bottom w:w="80" w:type="dxa"/>
+              <w:right w:w="80" w:type="dxa"/>
+            </w:tcMar>
+          </w:tcPr>
+          <w:p>
+            <w:pPr>
+              <w:rPr>
+                <w:rFonts w:ascii="Avenir LT Std 45 Book" w:hAnsi="Avenir LT Std 45 Book"/>
+                <w:sz w:val="20"/>
+              </w:rPr>
+            </w:pPr>
+          </w:p>
+        </w:tc>
+        <w:tc>
+          <w:tcPr>
+            <w:tcW w:w="1343" w:type="dxa"/>
+            <w:tcBorders>
+              <w:top w:val="single" w:sz="2" w:space="0" w:color="000000"/>
+              <w:left w:val="single" w:sz="2" w:space="0" w:color="000000"/>
+              <w:bottom w:val="single" w:sz="4" w:space="0" w:color="000000"/>
+              <w:right w:val="single" w:sz="2" w:space="0" w:color="000000"/>
+            </w:tcBorders>
+            <w:shd w:val="clear" w:color="auto" w:fill="EEEEEE"/>
+            <w:tcMar>
+              <w:top w:w="80" w:type="dxa"/>
+              <w:left w:w="80" w:type="dxa"/>
+              <w:bottom w:w="80" w:type="dxa"/>
+              <w:right w:w="80" w:type="dxa"/>
+            </w:tcMar>
+          </w:tcPr>
+          <w:p>
+            <w:pPr>
+              <w:rPr>
+                <w:rFonts w:ascii="Avenir LT Std 45 Book" w:hAnsi="Avenir LT Std 45 Book"/>
+                <w:sz w:val="20"/>
+              </w:rPr>
+            </w:pPr>
+          </w:p>
+        </w:tc>
+      </w:tr>
+      <w:tr>
+        <w:tblPrEx>
+          <w:shd w:val="clear" w:color="auto" w:fill="auto"/>
+        </w:tblPrEx>
+        <w:trPr>
+          <w:trHeight w:val="291"/>
+        </w:trPr>
+        <w:tc>
+          <w:tcPr>
+            <w:tcW w:w="672" w:type="dxa"/>
+            <w:tcBorders>
+              <w:top w:val="single" w:sz="2" w:space="0" w:color="000000"/>
+              <w:left w:val="single" w:sz="2" w:space="0" w:color="000000"/>
+              <w:bottom w:val="single" w:sz="2" w:space="0" w:color="000000"/>
+              <w:right w:val="single" w:sz="4" w:space="0" w:color="000000"/>
+            </w:tcBorders>
+            <w:shd w:val="clear" w:color="auto" w:fill="E2E4E3"/>
+            <w:tcMar>
+              <w:top w:w="80" w:type="dxa"/>
+              <w:left w:w="80" w:type="dxa"/>
+              <w:bottom w:w="80" w:type="dxa"/>
+              <w:right w:w="80" w:type="dxa"/>
+            </w:tcMar>
+          </w:tcPr>
+          <w:p>
+            <w:pPr>
+              <w:jc w:val="right"/>
+              <w:rPr>
+                <w:rFonts w:ascii="Avenir LT Std 45 Book" w:hAnsi="Avenir LT Std 45 Book"/>
+              </w:rPr>
+            </w:pPr>
+            <w:r>
+              <w:rPr>
+                <w:rFonts w:ascii="Avenir LT Std 45 Book" w:hAnsi="Avenir LT Std 45 Book" w:cs="Arial Unicode MS"/>
+                <w:color w:val="000000"/>
+                <w:sz w:val="20"/>
+                <w:szCs w:val="20"/>
+              </w:rPr>
+              <w:t>11</w:t>
+            </w:r>
+          </w:p>
+        </w:tc>
+        <w:tc>
+          <w:tcPr>
+            <w:tcW w:w="4621" w:type="dxa"/>
+            <w:tcBorders>
+              <w:top w:val="single" w:sz="2" w:space="0" w:color="000000"/>
+              <w:left w:val="single" w:sz="4" w:space="0" w:color="000000"/>
+              <w:bottom w:val="single" w:sz="2" w:space="0" w:color="000000"/>
+              <w:right w:val="single" w:sz="2" w:space="0" w:color="000000"/>
+            </w:tcBorders>
+            <w:shd w:val="clear" w:color="auto" w:fill="auto"/>
+            <w:tcMar>
+              <w:top w:w="80" w:type="dxa"/>
+              <w:left w:w="80" w:type="dxa"/>
+              <w:bottom w:w="80" w:type="dxa"/>
+              <w:right w:w="80" w:type="dxa"/>
+            </w:tcMar>
+          </w:tcPr>
+          <w:p>
+            <w:pPr>
+              <w:rPr>
+                <w:rFonts w:ascii="Avenir LT Std 45 Book" w:hAnsi="Avenir LT Std 45 Book"/>
+                <w:sz w:val="20"/>
+              </w:rPr>
+            </w:pPr>
+          </w:p>
+        </w:tc>
+        <w:tc>
+          <w:tcPr>
+            <w:tcW w:w="1760" w:type="dxa"/>
+            <w:tcBorders>
+              <w:top w:val="single" w:sz="2" w:space="0" w:color="000000"/>
+              <w:left w:val="single" w:sz="2" w:space="0" w:color="000000"/>
+              <w:bottom w:val="single" w:sz="2" w:space="0" w:color="000000"/>
+              <w:right w:val="single" w:sz="2" w:space="0" w:color="000000"/>
+            </w:tcBorders>
+            <w:shd w:val="clear" w:color="auto" w:fill="auto"/>
+            <w:tcMar>
+              <w:top w:w="80" w:type="dxa"/>
+              <w:left w:w="80" w:type="dxa"/>
+              <w:bottom w:w="80" w:type="dxa"/>
+              <w:right w:w="80" w:type="dxa"/>
+            </w:tcMar>
+          </w:tcPr>
+          <w:p>
+            <w:pPr>
+              <w:rPr>
+                <w:rFonts w:ascii="Avenir LT Std 45 Book" w:hAnsi="Avenir LT Std 45 Book"/>
+                <w:sz w:val="20"/>
+              </w:rPr>
+            </w:pPr>
+          </w:p>
+        </w:tc>
+        <w:tc>
+          <w:tcPr>
+            <w:tcW w:w="1165" w:type="dxa"/>
+            <w:tcBorders>
+              <w:top w:val="single" w:sz="2" w:space="0" w:color="000000"/>
+              <w:left w:val="single" w:sz="2" w:space="0" w:color="000000"/>
+              <w:bottom w:val="single" w:sz="2" w:space="0" w:color="000000"/>
+              <w:right w:val="single" w:sz="2" w:space="0" w:color="000000"/>
+            </w:tcBorders>
+            <w:shd w:val="clear" w:color="auto" w:fill="auto"/>
+            <w:tcMar>
+              <w:top w:w="80" w:type="dxa"/>
+              <w:left w:w="80" w:type="dxa"/>
+              <w:bottom w:w="80" w:type="dxa"/>
+              <w:right w:w="80" w:type="dxa"/>
+            </w:tcMar>
+          </w:tcPr>
+          <w:p>
+            <w:pPr>
+              <w:rPr>
+                <w:rFonts w:ascii="Avenir LT Std 45 Book" w:hAnsi="Avenir LT Std 45 Book"/>
+                <w:sz w:val="20"/>
+              </w:rPr>
+            </w:pPr>
+          </w:p>
+        </w:tc>
+        <w:tc>
+          <w:tcPr>
+            <w:tcW w:w="1343" w:type="dxa"/>
+            <w:tcBorders>
+              <w:top w:val="single" w:sz="2" w:space="0" w:color="000000"/>
+              <w:left w:val="single" w:sz="2" w:space="0" w:color="000000"/>
+              <w:bottom w:val="single" w:sz="2" w:space="0" w:color="000000"/>
+              <w:right w:val="single" w:sz="2" w:space="0" w:color="000000"/>
+            </w:tcBorders>
+            <w:shd w:val="clear" w:color="auto" w:fill="auto"/>
+            <w:tcMar>
+              <w:top w:w="80" w:type="dxa"/>
+              <w:left w:w="80" w:type="dxa"/>
+              <w:bottom w:w="80" w:type="dxa"/>
+              <w:right w:w="80" w:type="dxa"/>
+            </w:tcMar>
+          </w:tcPr>
+          <w:p>
+            <w:pPr>
+              <w:rPr>
+                <w:rFonts w:ascii="Avenir LT Std 45 Book" w:hAnsi="Avenir LT Std 45 Book"/>
+                <w:sz w:val="20"/>
+              </w:rPr>
+            </w:pPr>
+          </w:p>
+        </w:tc>
+      </w:tr>
+      <w:tr>
+        <w:tblPrEx>
+          <w:shd w:val="clear" w:color="auto" w:fill="auto"/>
+        </w:tblPrEx>
+        <w:trPr>
+          <w:trHeight w:val="291"/>
+        </w:trPr>
+        <w:tc>
+          <w:tcPr>
+            <w:tcW w:w="672" w:type="dxa"/>
+            <w:tcBorders>
+              <w:top w:val="single" w:sz="2" w:space="0" w:color="000000"/>
+              <w:left w:val="single" w:sz="2" w:space="0" w:color="000000"/>
+              <w:bottom w:val="single" w:sz="4" w:space="0" w:color="000000"/>
+              <w:right w:val="single" w:sz="4" w:space="0" w:color="000000"/>
+            </w:tcBorders>
+            <w:shd w:val="clear" w:color="auto" w:fill="E2E4E3"/>
+            <w:tcMar>
+              <w:top w:w="80" w:type="dxa"/>
+              <w:left w:w="80" w:type="dxa"/>
+              <w:bottom w:w="80" w:type="dxa"/>
+              <w:right w:w="80" w:type="dxa"/>
+            </w:tcMar>
+          </w:tcPr>
+          <w:p>
+            <w:pPr>
+              <w:jc w:val="right"/>
+              <w:rPr>
+                <w:rFonts w:ascii="Avenir LT Std 45 Book" w:hAnsi="Avenir LT Std 45 Book"/>
+              </w:rPr>
+            </w:pPr>
+            <w:r>
+              <w:rPr>
+                <w:rFonts w:ascii="Avenir LT Std 45 Book" w:hAnsi="Avenir LT Std 45 Book" w:cs="Arial Unicode MS"/>
+                <w:color w:val="000000"/>
+                <w:sz w:val="20"/>
+                <w:szCs w:val="20"/>
+              </w:rPr>
+              <w:t>12</w:t>
+            </w:r>
+          </w:p>
+        </w:tc>
+        <w:tc>
+          <w:tcPr>
+            <w:tcW w:w="4621" w:type="dxa"/>
+            <w:tcBorders>
+              <w:top w:val="single" w:sz="2" w:space="0" w:color="000000"/>
+              <w:left w:val="single" w:sz="4" w:space="0" w:color="000000"/>
+              <w:bottom w:val="single" w:sz="4" w:space="0" w:color="000000"/>
+              <w:right w:val="single" w:sz="2" w:space="0" w:color="000000"/>
+            </w:tcBorders>
+            <w:shd w:val="clear" w:color="auto" w:fill="EEEEEE"/>
+            <w:tcMar>
+              <w:top w:w="80" w:type="dxa"/>
+              <w:left w:w="80" w:type="dxa"/>
+              <w:bottom w:w="80" w:type="dxa"/>
+              <w:right w:w="80" w:type="dxa"/>
+            </w:tcMar>
+          </w:tcPr>
+          <w:p>
+            <w:pPr>
+              <w:rPr>
+                <w:rFonts w:ascii="Avenir LT Std 45 Book" w:hAnsi="Avenir LT Std 45 Book"/>
+                <w:sz w:val="20"/>
+              </w:rPr>
+            </w:pPr>
+          </w:p>
+        </w:tc>
+        <w:tc>
+          <w:tcPr>
+            <w:tcW w:w="1760" w:type="dxa"/>
+            <w:tcBorders>
+              <w:top w:val="single" w:sz="2" w:space="0" w:color="000000"/>
+              <w:left w:val="single" w:sz="2" w:space="0" w:color="000000"/>
+              <w:bottom w:val="single" w:sz="4" w:space="0" w:color="000000"/>
+              <w:right w:val="single" w:sz="2" w:space="0" w:color="000000"/>
+            </w:tcBorders>
+            <w:shd w:val="clear" w:color="auto" w:fill="EEEEEE"/>
+            <w:tcMar>
+              <w:top w:w="80" w:type="dxa"/>
+              <w:left w:w="80" w:type="dxa"/>
+              <w:bottom w:w="80" w:type="dxa"/>
+              <w:right w:w="80" w:type="dxa"/>
+            </w:tcMar>
+          </w:tcPr>
+          <w:p>
+            <w:pPr>
+              <w:rPr>
+                <w:rFonts w:ascii="Avenir LT Std 45 Book" w:hAnsi="Avenir LT Std 45 Book"/>
+                <w:sz w:val="20"/>
+              </w:rPr>
+            </w:pPr>
+          </w:p>
+        </w:tc>
+        <w:tc>
+          <w:tcPr>
+            <w:tcW w:w="1165" w:type="dxa"/>
+            <w:tcBorders>
+              <w:top w:val="single" w:sz="2" w:space="0" w:color="000000"/>
+              <w:left w:val="single" w:sz="2" w:space="0" w:color="000000"/>
+              <w:bottom w:val="single" w:sz="4" w:space="0" w:color="000000"/>
+              <w:right w:val="single" w:sz="2" w:space="0" w:color="000000"/>
+            </w:tcBorders>
+            <w:shd w:val="clear" w:color="auto" w:fill="EEEEEE"/>
+            <w:tcMar>
+              <w:top w:w="80" w:type="dxa"/>
+              <w:left w:w="80" w:type="dxa"/>
+              <w:bottom w:w="80" w:type="dxa"/>
+              <w:right w:w="80" w:type="dxa"/>
+            </w:tcMar>
+          </w:tcPr>
+          <w:p>
+            <w:pPr>
+              <w:rPr>
+                <w:rFonts w:ascii="Avenir LT Std 45 Book" w:hAnsi="Avenir LT Std 45 Book"/>
+                <w:sz w:val="20"/>
+              </w:rPr>
+            </w:pPr>
+          </w:p>
+        </w:tc>
+        <w:tc>
+          <w:tcPr>
+            <w:tcW w:w="1343" w:type="dxa"/>
+            <w:tcBorders>
+              <w:top w:val="single" w:sz="2" w:space="0" w:color="000000"/>
+              <w:left w:val="single" w:sz="2" w:space="0" w:color="000000"/>
+              <w:bottom w:val="single" w:sz="4" w:space="0" w:color="000000"/>
+              <w:right w:val="single" w:sz="2" w:space="0" w:color="000000"/>
+            </w:tcBorders>
+            <w:shd w:val="clear" w:color="auto" w:fill="EEEEEE"/>
+            <w:tcMar>
+              <w:top w:w="80" w:type="dxa"/>
+              <w:left w:w="80" w:type="dxa"/>
+              <w:bottom w:w="80" w:type="dxa"/>
+              <w:right w:w="80" w:type="dxa"/>
+            </w:tcMar>
+          </w:tcPr>
+          <w:p>
+            <w:pPr>
+              <w:rPr>
+                <w:rFonts w:ascii="Avenir LT Std 45 Book" w:hAnsi="Avenir LT Std 45 Book"/>
+                <w:sz w:val="20"/>
               </w:rPr>
             </w:pPr>
           </w:p>
@@ -13969,7 +14591,16 @@
                 <w:sz w:val="20"/>
                 <w:szCs w:val="20"/>
               </w:rPr>
-              <w:t>1134</w:t>
+              <w:t>11</w:t>
+            </w:r>
+            <w:r>
+              <w:rPr>
+                <w:rFonts w:ascii="Avenir LT Std 45 Book" w:hAnsi="Avenir LT Std 45 Book" w:cs="Arial Unicode MS"/>
+                <w:color w:val="000000"/>
+                <w:sz w:val="20"/>
+                <w:szCs w:val="20"/>
+              </w:rPr>
+              <w:t>46</w:t>
             </w:r>
           </w:p>
         </w:tc>
@@ -14003,6 +14634,8 @@
           <w:lang w:eastAsia="en-GB"/>
         </w:rPr>
       </w:pPr>
+      <w:bookmarkStart w:id="73" w:name="_GoBack"/>
+      <w:bookmarkEnd w:id="73"/>
     </w:p>
     <w:p>
       <w:pPr>
@@ -16637,7 +17270,7 @@
 </file>
 
 <file path=customXml/itemProps1.xml><?xml version="1.0" encoding="utf-8"?>
-<ds:datastoreItem xmlns:ds="http://schemas.openxmlformats.org/officeDocument/2006/customXml" ds:itemID="{AD99982C-F07C-4026-9807-436B82F5A225}">
+<ds:datastoreItem xmlns:ds="http://schemas.openxmlformats.org/officeDocument/2006/customXml" ds:itemID="{07BEFB3A-EF64-4F16-B178-F7FE116FBA51}">
   <ds:schemaRefs>
     <ds:schemaRef ds:uri="http://schemas.openxmlformats.org/officeDocument/2006/bibliography"/>
   </ds:schemaRefs>

</xml_diff>

<commit_message>
Successfully added the first 5 models
</commit_message>
<xml_diff>
--- a/Design/Design Specification.docx
+++ b/Design/Design Specification.docx
@@ -200,13 +200,13 @@
           <w:noProof/>
         </w:rPr>
         <w:drawing>
-          <wp:anchor distT="152400" distB="152400" distL="152400" distR="152400" simplePos="0" relativeHeight="251659264" behindDoc="0" locked="0" layoutInCell="1" allowOverlap="1" wp14:anchorId="491611EF" wp14:editId="651BB788">
+          <wp:anchor distT="152400" distB="152400" distL="152400" distR="152400" simplePos="0" relativeHeight="251659264" behindDoc="0" locked="0" layoutInCell="1" allowOverlap="1" wp14:anchorId="491611EF" wp14:editId="129F6909">
             <wp:simplePos x="0" y="0"/>
             <wp:positionH relativeFrom="margin">
               <wp:posOffset>-828675</wp:posOffset>
             </wp:positionH>
             <wp:positionV relativeFrom="line">
-              <wp:posOffset>2199640</wp:posOffset>
+              <wp:posOffset>2104390</wp:posOffset>
             </wp:positionV>
             <wp:extent cx="7765415" cy="4317365"/>
             <wp:effectExtent l="0" t="0" r="6985" b="6985"/>
@@ -699,7 +699,17 @@
                 <w:rFonts w:ascii="Avenir LT Std 45 Book" w:eastAsia="Arial Unicode MS" w:hAnsi="Avenir LT Std 45 Book" w:cs="Arial Unicode MS"/>
                 <w:noProof/>
               </w:rPr>
-              <w:t>5.4 - Use Case Diagrams</w:t>
+              <w:t>5.4 - Use Case Diag</w:t>
+            </w:r>
+            <w:bookmarkStart w:id="0" w:name="_GoBack"/>
+            <w:bookmarkEnd w:id="0"/>
+            <w:r>
+              <w:rPr>
+                <w:rStyle w:val="Hyperlink"/>
+                <w:rFonts w:ascii="Avenir LT Std 45 Book" w:eastAsia="Arial Unicode MS" w:hAnsi="Avenir LT Std 45 Book" w:cs="Arial Unicode MS"/>
+                <w:noProof/>
+              </w:rPr>
+              <w:t>rams</w:t>
             </w:r>
             <w:r>
               <w:rPr>
@@ -2430,8 +2440,8 @@
           <w:rFonts w:ascii="Avenir LT Std 45 Book" w:hAnsi="Avenir LT Std 45 Book"/>
         </w:rPr>
       </w:pPr>
-      <w:bookmarkStart w:id="0" w:name="_Toc"/>
       <w:bookmarkStart w:id="1" w:name="_Toc509878727"/>
+      <w:bookmarkStart w:id="2" w:name="_Toc"/>
       <w:r>
         <w:rPr>
           <w:rFonts w:ascii="Avenir LT Std 45 Book" w:eastAsia="Arial Unicode MS" w:hAnsi="Avenir LT Std 45 Book" w:cs="Arial Unicode MS"/>
@@ -2446,7 +2456,7 @@
         </w:rPr>
         <w:t xml:space="preserve"> </w:t>
       </w:r>
-      <w:bookmarkEnd w:id="0"/>
+      <w:bookmarkEnd w:id="2"/>
     </w:p>
     <w:p>
       <w:pPr>
@@ -2463,8 +2473,8 @@
           <w:rFonts w:ascii="Avenir LT Std 45 Book" w:hAnsi="Avenir LT Std 45 Book"/>
         </w:rPr>
       </w:pPr>
-      <w:bookmarkStart w:id="2" w:name="_Toc1"/>
       <w:bookmarkStart w:id="3" w:name="_Toc509878728"/>
+      <w:bookmarkStart w:id="4" w:name="_Toc1"/>
       <w:r>
         <w:rPr>
           <w:rFonts w:ascii="Avenir LT Std 45 Book" w:eastAsia="Arial Unicode MS" w:hAnsi="Avenir LT Std 45 Book" w:cs="Arial Unicode MS"/>
@@ -2478,7 +2488,7 @@
         </w:rPr>
         <w:t xml:space="preserve"> </w:t>
       </w:r>
-      <w:bookmarkEnd w:id="2"/>
+      <w:bookmarkEnd w:id="4"/>
     </w:p>
     <w:p>
       <w:pPr>
@@ -2498,7 +2508,7 @@
           <w:lang w:eastAsia="en-GB"/>
         </w:rPr>
       </w:pPr>
-      <w:bookmarkStart w:id="4" w:name="_Toc2"/>
+      <w:bookmarkStart w:id="5" w:name="_Toc2"/>
       <w:r>
         <w:rPr>
           <w:rFonts w:ascii="Avenir LT Std 45 Book" w:hAnsi="Avenir LT Std 45 Book" w:cs="Arial Unicode MS"/>
@@ -2513,7 +2523,7 @@
           <w:rFonts w:ascii="Avenir LT Std 45 Book" w:hAnsi="Avenir LT Std 45 Book"/>
         </w:rPr>
       </w:pPr>
-      <w:bookmarkStart w:id="5" w:name="_Toc509878729"/>
+      <w:bookmarkStart w:id="6" w:name="_Toc509878729"/>
       <w:r>
         <w:rPr>
           <w:rFonts w:ascii="Avenir LT Std 45 Book" w:eastAsia="Arial Unicode MS" w:hAnsi="Avenir LT Std 45 Book" w:cs="Arial Unicode MS"/>
@@ -2521,14 +2531,14 @@
         <w:lastRenderedPageBreak/>
         <w:t>5.3 - Use Case Descriptions</w:t>
       </w:r>
-      <w:bookmarkEnd w:id="5"/>
+      <w:bookmarkEnd w:id="6"/>
       <w:r>
         <w:rPr>
           <w:rFonts w:ascii="Avenir LT Std 45 Book" w:eastAsia="Arial Unicode MS" w:hAnsi="Avenir LT Std 45 Book" w:cs="Arial Unicode MS"/>
         </w:rPr>
         <w:t xml:space="preserve"> </w:t>
       </w:r>
-      <w:bookmarkEnd w:id="4"/>
+      <w:bookmarkEnd w:id="5"/>
     </w:p>
     <w:p>
       <w:pPr>
@@ -2551,8 +2561,8 @@
           <w:rFonts w:ascii="Avenir LT Std 45 Book" w:hAnsi="Avenir LT Std 45 Book"/>
         </w:rPr>
       </w:pPr>
-      <w:bookmarkStart w:id="6" w:name="_Toc3"/>
-      <w:bookmarkStart w:id="7" w:name="_Toc509878730"/>
+      <w:bookmarkStart w:id="7" w:name="_Toc3"/>
+      <w:bookmarkStart w:id="8" w:name="_Toc509878730"/>
       <w:r>
         <w:rPr>
           <w:rFonts w:ascii="Avenir LT Std 45 Book" w:eastAsia="Arial Unicode MS" w:hAnsi="Avenir LT Std 45 Book" w:cs="Arial Unicode MS"/>
@@ -2560,8 +2570,8 @@
         <w:lastRenderedPageBreak/>
         <w:t>5.4 - Use Case Diagrams</w:t>
       </w:r>
-      <w:bookmarkEnd w:id="6"/>
       <w:bookmarkEnd w:id="7"/>
+      <w:bookmarkEnd w:id="8"/>
     </w:p>
     <w:p>
       <w:pPr>
@@ -2570,22 +2580,22 @@
           <w:rFonts w:ascii="Avenir LT Std 45 Book" w:eastAsia="Arial Unicode MS" w:hAnsi="Avenir LT Std 45 Book" w:cs="Arial Unicode MS"/>
         </w:rPr>
       </w:pPr>
-      <w:bookmarkStart w:id="8" w:name="_Toc4"/>
-      <w:bookmarkStart w:id="9" w:name="_Toc509878731"/>
+      <w:bookmarkStart w:id="9" w:name="_Toc4"/>
+      <w:bookmarkStart w:id="10" w:name="_Toc509878731"/>
       <w:r>
         <w:rPr>
           <w:rFonts w:ascii="Avenir LT Std 45 Book" w:eastAsia="Arial Unicode MS" w:hAnsi="Avenir LT Std 45 Book" w:cs="Arial Unicode MS"/>
         </w:rPr>
         <w:t>Initial</w:t>
       </w:r>
-      <w:bookmarkEnd w:id="8"/>
+      <w:bookmarkEnd w:id="9"/>
       <w:r>
         <w:rPr>
           <w:rFonts w:ascii="Avenir LT Std 45 Book" w:eastAsia="Arial Unicode MS" w:hAnsi="Avenir LT Std 45 Book" w:cs="Arial Unicode MS"/>
         </w:rPr>
         <w:t xml:space="preserve"> Use Case Diagram</w:t>
       </w:r>
-      <w:bookmarkEnd w:id="9"/>
+      <w:bookmarkEnd w:id="10"/>
     </w:p>
     <w:p>
       <w:pPr>
@@ -2655,7 +2665,7 @@
           <w:szCs w:val="24"/>
         </w:rPr>
       </w:pPr>
-      <w:bookmarkStart w:id="10" w:name="_Toc509878732"/>
+      <w:bookmarkStart w:id="11" w:name="_Toc509878732"/>
     </w:p>
     <w:p>
       <w:pPr>
@@ -2680,7 +2690,7 @@
         </w:rPr>
         <w:t>Extended Use Case Diagram</w:t>
       </w:r>
-      <w:bookmarkEnd w:id="10"/>
+      <w:bookmarkEnd w:id="11"/>
     </w:p>
     <w:p>
       <w:pPr>
@@ -2757,8 +2767,8 @@
           <w:rFonts w:ascii="Avenir LT Std 45 Book" w:eastAsia="Arial Unicode MS" w:hAnsi="Avenir LT Std 45 Book" w:cs="Arial Unicode MS"/>
         </w:rPr>
       </w:pPr>
-      <w:bookmarkStart w:id="11" w:name="_Toc14"/>
       <w:bookmarkStart w:id="12" w:name="_Toc509878733"/>
+      <w:bookmarkStart w:id="13" w:name="_Toc14"/>
       <w:r>
         <w:rPr>
           <w:rFonts w:ascii="Avenir LT Std 45 Book" w:eastAsia="Arial Unicode MS" w:hAnsi="Avenir LT Std 45 Book" w:cs="Arial Unicode MS"/>
@@ -2858,7 +2868,7 @@
         </w:rPr>
         <w:t xml:space="preserve"> </w:t>
       </w:r>
-      <w:bookmarkEnd w:id="11"/>
+      <w:bookmarkEnd w:id="13"/>
     </w:p>
     <w:p>
       <w:pPr>
@@ -2878,8 +2888,8 @@
           <w:lang w:eastAsia="en-GB"/>
         </w:rPr>
       </w:pPr>
-      <w:bookmarkStart w:id="13" w:name="_Toc15"/>
-      <w:bookmarkStart w:id="14" w:name="_Toc509878734"/>
+      <w:bookmarkStart w:id="14" w:name="_Toc15"/>
+      <w:bookmarkStart w:id="15" w:name="_Toc509878734"/>
       <w:r>
         <w:rPr>
           <w:rFonts w:ascii="Avenir LT Std 45 Book" w:hAnsi="Avenir LT Std 45 Book" w:cs="Arial Unicode MS"/>
@@ -2901,8 +2911,8 @@
         <w:lastRenderedPageBreak/>
         <w:t>5.6 - Class Diagram</w:t>
       </w:r>
-      <w:bookmarkEnd w:id="13"/>
       <w:bookmarkEnd w:id="14"/>
+      <w:bookmarkEnd w:id="15"/>
       <w:r>
         <w:rPr>
           <w:rFonts w:ascii="Avenir LT Std 45 Book" w:eastAsia="Arial Unicode MS" w:hAnsi="Avenir LT Std 45 Book" w:cs="Arial Unicode MS"/>
@@ -2976,8 +2986,8 @@
           <w:lang w:eastAsia="en-GB"/>
         </w:rPr>
       </w:pPr>
-      <w:bookmarkStart w:id="15" w:name="_Toc16"/>
-      <w:bookmarkStart w:id="16" w:name="_Toc509878735"/>
+      <w:bookmarkStart w:id="16" w:name="_Toc16"/>
+      <w:bookmarkStart w:id="17" w:name="_Toc509878735"/>
       <w:r>
         <w:rPr>
           <w:rFonts w:ascii="Avenir LT Std 45 Book" w:hAnsi="Avenir LT Std 45 Book" w:cs="Arial Unicode MS"/>
@@ -2999,8 +3009,8 @@
         <w:lastRenderedPageBreak/>
         <w:t>5.7 - Sequence and Communication Diagrams</w:t>
       </w:r>
-      <w:bookmarkEnd w:id="15"/>
       <w:bookmarkEnd w:id="16"/>
+      <w:bookmarkEnd w:id="17"/>
     </w:p>
     <w:p>
       <w:pPr>
@@ -3017,16 +3027,16 @@
           <w:rFonts w:ascii="Avenir LT Std 45 Book" w:hAnsi="Avenir LT Std 45 Book"/>
         </w:rPr>
       </w:pPr>
-      <w:bookmarkStart w:id="17" w:name="_Toc17"/>
-      <w:bookmarkStart w:id="18" w:name="_Toc509878736"/>
+      <w:bookmarkStart w:id="18" w:name="_Toc17"/>
+      <w:bookmarkStart w:id="19" w:name="_Toc509878736"/>
       <w:r>
         <w:rPr>
           <w:rFonts w:ascii="Avenir LT Std 45 Book" w:eastAsia="Arial Unicode MS" w:hAnsi="Avenir LT Std 45 Book" w:cs="Arial Unicode MS"/>
         </w:rPr>
         <w:t>5.8 - State Diagrams</w:t>
       </w:r>
-      <w:bookmarkEnd w:id="17"/>
       <w:bookmarkEnd w:id="18"/>
+      <w:bookmarkEnd w:id="19"/>
     </w:p>
     <w:p>
       <w:pPr>
@@ -3057,9 +3067,9 @@
           <w:rFonts w:ascii="Avenir LT Std 45 Book" w:hAnsi="Avenir LT Std 45 Book"/>
         </w:rPr>
       </w:pPr>
-      <w:bookmarkStart w:id="19" w:name="bookmark"/>
-      <w:bookmarkStart w:id="20" w:name="_Toc18"/>
-      <w:bookmarkStart w:id="21" w:name="_Toc509878737"/>
+      <w:bookmarkStart w:id="20" w:name="bookmark"/>
+      <w:bookmarkStart w:id="21" w:name="_Toc18"/>
+      <w:bookmarkStart w:id="22" w:name="_Toc509878737"/>
       <w:r>
         <w:rPr>
           <w:rFonts w:ascii="Avenir LT Std 45 Book" w:eastAsia="Arial Unicode MS" w:hAnsi="Avenir LT Std 45 Book" w:cs="Arial Unicode MS"/>
@@ -3067,15 +3077,15 @@
         <w:lastRenderedPageBreak/>
         <w:t xml:space="preserve">5.9 - </w:t>
       </w:r>
-      <w:bookmarkEnd w:id="19"/>
+      <w:bookmarkEnd w:id="20"/>
       <w:r>
         <w:rPr>
           <w:rFonts w:ascii="Avenir LT Std 45 Book" w:eastAsia="Arial Unicode MS" w:hAnsi="Avenir LT Std 45 Book" w:cs="Arial Unicode MS"/>
         </w:rPr>
         <w:t>Normalisation</w:t>
       </w:r>
-      <w:bookmarkEnd w:id="20"/>
       <w:bookmarkEnd w:id="21"/>
+      <w:bookmarkEnd w:id="22"/>
     </w:p>
     <w:tbl>
       <w:tblPr>
@@ -6645,8 +6655,8 @@
           <w:rFonts w:ascii="Avenir LT Std 45 Book" w:hAnsi="Avenir LT Std 45 Book"/>
         </w:rPr>
       </w:pPr>
-      <w:bookmarkStart w:id="22" w:name="_Toc19"/>
-      <w:bookmarkStart w:id="23" w:name="_Toc509878738"/>
+      <w:bookmarkStart w:id="23" w:name="_Toc19"/>
+      <w:bookmarkStart w:id="24" w:name="_Toc509878738"/>
       <w:r>
         <w:rPr>
           <w:rFonts w:ascii="Avenir LT Std 45 Book" w:eastAsia="Arial Unicode MS" w:hAnsi="Avenir LT Std 45 Book" w:cs="Arial Unicode MS"/>
@@ -6654,39 +6664,7 @@
         <w:lastRenderedPageBreak/>
         <w:t>5.10 - Data Model</w:t>
       </w:r>
-      <w:bookmarkEnd w:id="22"/>
       <w:bookmarkEnd w:id="23"/>
-    </w:p>
-    <w:p>
-      <w:pPr>
-        <w:pStyle w:val="Body"/>
-        <w:rPr>
-          <w:rFonts w:ascii="Avenir LT Std 45 Book" w:hAnsi="Avenir LT Std 45 Book"/>
-        </w:rPr>
-      </w:pPr>
-    </w:p>
-    <w:p>
-      <w:pPr>
-        <w:pStyle w:val="Heading"/>
-        <w:rPr>
-          <w:rFonts w:ascii="Avenir LT Std 45 Book" w:hAnsi="Avenir LT Std 45 Book"/>
-        </w:rPr>
-      </w:pPr>
-      <w:bookmarkStart w:id="24" w:name="_Toc20"/>
-      <w:bookmarkStart w:id="25" w:name="_Toc509878739"/>
-      <w:r>
-        <w:rPr>
-          <w:rFonts w:ascii="Avenir LT Std 45 Book" w:eastAsia="Arial Unicode MS" w:hAnsi="Avenir LT Std 45 Book" w:cs="Arial Unicode MS"/>
-        </w:rPr>
-        <w:t>5.11 - Form Layouts</w:t>
-      </w:r>
-      <w:bookmarkEnd w:id="25"/>
-      <w:r>
-        <w:rPr>
-          <w:rFonts w:ascii="Avenir LT Std 45 Book" w:eastAsia="Arial Unicode MS" w:hAnsi="Avenir LT Std 45 Book" w:cs="Arial Unicode MS"/>
-        </w:rPr>
-        <w:t xml:space="preserve"> </w:t>
-      </w:r>
       <w:bookmarkEnd w:id="24"/>
     </w:p>
     <w:p>
@@ -6704,16 +6682,22 @@
           <w:rFonts w:ascii="Avenir LT Std 45 Book" w:hAnsi="Avenir LT Std 45 Book"/>
         </w:rPr>
       </w:pPr>
-      <w:bookmarkStart w:id="26" w:name="_Toc21"/>
-      <w:bookmarkStart w:id="27" w:name="_Toc509878740"/>
+      <w:bookmarkStart w:id="25" w:name="_Toc509878739"/>
+      <w:bookmarkStart w:id="26" w:name="_Toc20"/>
       <w:r>
         <w:rPr>
           <w:rFonts w:ascii="Avenir LT Std 45 Book" w:eastAsia="Arial Unicode MS" w:hAnsi="Avenir LT Std 45 Book" w:cs="Arial Unicode MS"/>
         </w:rPr>
-        <w:t>5.12 - Object-Relational Mapping</w:t>
+        <w:t>5.11 - Form Layouts</w:t>
+      </w:r>
+      <w:bookmarkEnd w:id="25"/>
+      <w:r>
+        <w:rPr>
+          <w:rFonts w:ascii="Avenir LT Std 45 Book" w:eastAsia="Arial Unicode MS" w:hAnsi="Avenir LT Std 45 Book" w:cs="Arial Unicode MS"/>
+        </w:rPr>
+        <w:t xml:space="preserve"> </w:t>
       </w:r>
       <w:bookmarkEnd w:id="26"/>
-      <w:bookmarkEnd w:id="27"/>
     </w:p>
     <w:p>
       <w:pPr>
@@ -6730,16 +6714,16 @@
           <w:rFonts w:ascii="Avenir LT Std 45 Book" w:hAnsi="Avenir LT Std 45 Book"/>
         </w:rPr>
       </w:pPr>
-      <w:bookmarkStart w:id="28" w:name="_Toc22"/>
-      <w:bookmarkStart w:id="29" w:name="_Toc509878741"/>
+      <w:bookmarkStart w:id="27" w:name="_Toc21"/>
+      <w:bookmarkStart w:id="28" w:name="_Toc509878740"/>
       <w:r>
         <w:rPr>
           <w:rFonts w:ascii="Avenir LT Std 45 Book" w:eastAsia="Arial Unicode MS" w:hAnsi="Avenir LT Std 45 Book" w:cs="Arial Unicode MS"/>
         </w:rPr>
-        <w:t>5.13 - Class Definition Document</w:t>
+        <w:t>5.12 - Object-Relational Mapping</w:t>
       </w:r>
+      <w:bookmarkEnd w:id="27"/>
       <w:bookmarkEnd w:id="28"/>
-      <w:bookmarkEnd w:id="29"/>
     </w:p>
     <w:p>
       <w:pPr>
@@ -6756,16 +6740,42 @@
           <w:rFonts w:ascii="Avenir LT Std 45 Book" w:hAnsi="Avenir LT Std 45 Book"/>
         </w:rPr>
       </w:pPr>
-      <w:bookmarkStart w:id="30" w:name="_Toc23"/>
-      <w:bookmarkStart w:id="31" w:name="_Toc509878742"/>
+      <w:bookmarkStart w:id="29" w:name="_Toc22"/>
+      <w:bookmarkStart w:id="30" w:name="_Toc509878741"/>
+      <w:r>
+        <w:rPr>
+          <w:rFonts w:ascii="Avenir LT Std 45 Book" w:eastAsia="Arial Unicode MS" w:hAnsi="Avenir LT Std 45 Book" w:cs="Arial Unicode MS"/>
+        </w:rPr>
+        <w:t>5.13 - Class Definition Document</w:t>
+      </w:r>
+      <w:bookmarkEnd w:id="29"/>
+      <w:bookmarkEnd w:id="30"/>
+    </w:p>
+    <w:p>
+      <w:pPr>
+        <w:pStyle w:val="Body"/>
+        <w:rPr>
+          <w:rFonts w:ascii="Avenir LT Std 45 Book" w:hAnsi="Avenir LT Std 45 Book"/>
+        </w:rPr>
+      </w:pPr>
+    </w:p>
+    <w:p>
+      <w:pPr>
+        <w:pStyle w:val="Heading"/>
+        <w:rPr>
+          <w:rFonts w:ascii="Avenir LT Std 45 Book" w:hAnsi="Avenir LT Std 45 Book"/>
+        </w:rPr>
+      </w:pPr>
+      <w:bookmarkStart w:id="31" w:name="_Toc23"/>
+      <w:bookmarkStart w:id="32" w:name="_Toc509878742"/>
       <w:r>
         <w:rPr>
           <w:rFonts w:ascii="Avenir LT Std 45 Book" w:eastAsia="Arial Unicode MS" w:hAnsi="Avenir LT Std 45 Book" w:cs="Arial Unicode MS"/>
         </w:rPr>
         <w:t>5.14 - Data Dictionary</w:t>
       </w:r>
-      <w:bookmarkEnd w:id="30"/>
       <w:bookmarkEnd w:id="31"/>
+      <w:bookmarkEnd w:id="32"/>
     </w:p>
     <w:p>
       <w:pPr>
@@ -6788,8 +6798,8 @@
           <w:rFonts w:ascii="Avenir LT Std 45 Book" w:eastAsia="Arial Unicode MS" w:hAnsi="Avenir LT Std 45 Book" w:cs="Arial Unicode MS"/>
         </w:rPr>
       </w:pPr>
-      <w:bookmarkStart w:id="32" w:name="_Toc24"/>
-      <w:bookmarkStart w:id="33" w:name="_Toc509878743"/>
+      <w:bookmarkStart w:id="33" w:name="_Toc24"/>
+      <w:bookmarkStart w:id="34" w:name="_Toc509878743"/>
       <w:r>
         <w:rPr>
           <w:rFonts w:ascii="Avenir LT Std 45 Book" w:eastAsia="Arial Unicode MS" w:hAnsi="Avenir LT Std 45 Book" w:cs="Arial Unicode MS"/>
@@ -6809,8 +6819,8 @@
         </w:rPr>
         <w:t xml:space="preserve"> Entity Relationship Diagram</w:t>
       </w:r>
-      <w:bookmarkEnd w:id="32"/>
       <w:bookmarkEnd w:id="33"/>
+      <w:bookmarkEnd w:id="34"/>
     </w:p>
     <w:p>
       <w:pPr>
@@ -6887,8 +6897,8 @@
           <w:rFonts w:ascii="Avenir LT Std 45 Book" w:hAnsi="Avenir LT Std 45 Book"/>
         </w:rPr>
       </w:pPr>
-      <w:bookmarkStart w:id="34" w:name="_Toc27"/>
-      <w:bookmarkStart w:id="35" w:name="_Toc509878745"/>
+      <w:bookmarkStart w:id="35" w:name="_Toc27"/>
+      <w:bookmarkStart w:id="36" w:name="_Toc509878745"/>
       <w:r>
         <w:rPr>
           <w:rFonts w:ascii="Avenir LT Std 45 Book" w:eastAsia="Arial Unicode MS" w:hAnsi="Avenir LT Std 45 Book" w:cs="Arial Unicode MS"/>
@@ -6976,8 +6986,8 @@
         </w:rPr>
         <w:t xml:space="preserve"> Entity Relationship Diagram</w:t>
       </w:r>
-      <w:bookmarkEnd w:id="34"/>
       <w:bookmarkEnd w:id="35"/>
+      <w:bookmarkEnd w:id="36"/>
     </w:p>
     <w:p>
       <w:pPr>
@@ -7008,16 +7018,16 @@
           <w:rFonts w:ascii="Avenir LT Std 45 Book" w:hAnsi="Avenir LT Std 45 Book"/>
         </w:rPr>
       </w:pPr>
-      <w:bookmarkStart w:id="36" w:name="_Toc30"/>
-      <w:bookmarkStart w:id="37" w:name="_Toc509878746"/>
+      <w:bookmarkStart w:id="37" w:name="_Toc30"/>
+      <w:bookmarkStart w:id="38" w:name="_Toc509878746"/>
       <w:r>
         <w:rPr>
           <w:rFonts w:ascii="Avenir LT Std 45 Book" w:eastAsia="Arial Unicode MS" w:hAnsi="Avenir LT Std 45 Book" w:cs="Arial Unicode MS"/>
         </w:rPr>
         <w:t>5.17 - Screen Layout</w:t>
       </w:r>
-      <w:bookmarkEnd w:id="36"/>
       <w:bookmarkEnd w:id="37"/>
+      <w:bookmarkEnd w:id="38"/>
       <w:r>
         <w:rPr>
           <w:rFonts w:ascii="Avenir LT Std 45 Book" w:eastAsia="Arial Unicode MS" w:hAnsi="Avenir LT Std 45 Book" w:cs="Arial Unicode MS"/>
@@ -7040,16 +7050,16 @@
           <w:rFonts w:ascii="Avenir LT Std 45 Book" w:hAnsi="Avenir LT Std 45 Book"/>
         </w:rPr>
       </w:pPr>
-      <w:bookmarkStart w:id="38" w:name="_Toc31"/>
-      <w:bookmarkStart w:id="39" w:name="_Toc509878747"/>
+      <w:bookmarkStart w:id="39" w:name="_Toc31"/>
+      <w:bookmarkStart w:id="40" w:name="_Toc509878747"/>
       <w:r>
         <w:rPr>
           <w:rFonts w:ascii="Avenir LT Std 45 Book" w:eastAsia="Arial Unicode MS" w:hAnsi="Avenir LT Std 45 Book" w:cs="Arial Unicode MS"/>
         </w:rPr>
         <w:t>5.18 - Validation Control Forms</w:t>
       </w:r>
-      <w:bookmarkEnd w:id="38"/>
       <w:bookmarkEnd w:id="39"/>
+      <w:bookmarkEnd w:id="40"/>
     </w:p>
     <w:p>
       <w:pPr>
@@ -7066,16 +7076,16 @@
           <w:rFonts w:ascii="Avenir LT Std 45 Book" w:hAnsi="Avenir LT Std 45 Book"/>
         </w:rPr>
       </w:pPr>
-      <w:bookmarkStart w:id="40" w:name="_Toc32"/>
-      <w:bookmarkStart w:id="41" w:name="_Toc509878748"/>
+      <w:bookmarkStart w:id="41" w:name="_Toc32"/>
+      <w:bookmarkStart w:id="42" w:name="_Toc509878748"/>
       <w:r>
         <w:rPr>
           <w:rFonts w:ascii="Avenir LT Std 45 Book" w:eastAsia="Arial Unicode MS" w:hAnsi="Avenir LT Std 45 Book" w:cs="Arial Unicode MS"/>
         </w:rPr>
         <w:t>5.19 - Event-Handling Forms</w:t>
       </w:r>
-      <w:bookmarkEnd w:id="40"/>
       <w:bookmarkEnd w:id="41"/>
+      <w:bookmarkEnd w:id="42"/>
     </w:p>
     <w:p>
       <w:pPr>
@@ -7095,8 +7105,8 @@
           <w:lang w:eastAsia="en-GB"/>
         </w:rPr>
       </w:pPr>
-      <w:bookmarkStart w:id="42" w:name="_Toc33"/>
-      <w:bookmarkStart w:id="43" w:name="_Toc509878749"/>
+      <w:bookmarkStart w:id="43" w:name="_Toc33"/>
+      <w:bookmarkStart w:id="44" w:name="_Toc509878749"/>
       <w:r>
         <w:rPr>
           <w:rFonts w:ascii="Avenir LT Std 45 Book" w:hAnsi="Avenir LT Std 45 Book" w:cs="Arial Unicode MS"/>
@@ -7118,8 +7128,8 @@
         <w:lastRenderedPageBreak/>
         <w:t>5.20 - Identifier List</w:t>
       </w:r>
-      <w:bookmarkEnd w:id="42"/>
       <w:bookmarkEnd w:id="43"/>
+      <w:bookmarkEnd w:id="44"/>
     </w:p>
     <w:p>
       <w:pPr>
@@ -7360,8 +7370,6 @@
               </w:rPr>
               <w:t>Integer(10) - Used as a PK for users</w:t>
             </w:r>
-            <w:bookmarkStart w:id="44" w:name="_GoBack"/>
-            <w:bookmarkEnd w:id="44"/>
           </w:p>
         </w:tc>
       </w:tr>
@@ -9519,8 +9527,8 @@
           <w:lang w:eastAsia="en-GB"/>
         </w:rPr>
       </w:pPr>
-      <w:bookmarkStart w:id="45" w:name="_Toc34"/>
-      <w:bookmarkStart w:id="46" w:name="_Toc509878750"/>
+      <w:bookmarkStart w:id="45" w:name="_Toc509878750"/>
+      <w:bookmarkStart w:id="46" w:name="_Toc34"/>
       <w:r>
         <w:rPr>
           <w:rFonts w:ascii="Avenir LT Std 45 Book" w:hAnsi="Avenir LT Std 45 Book" w:cs="Arial Unicode MS"/>
@@ -11942,14 +11950,14 @@
         <w:lastRenderedPageBreak/>
         <w:t>5.21 - Bibliography</w:t>
       </w:r>
-      <w:bookmarkEnd w:id="46"/>
+      <w:bookmarkEnd w:id="45"/>
       <w:r>
         <w:rPr>
           <w:rFonts w:ascii="Avenir LT Std 45 Book" w:eastAsia="Arial Unicode MS" w:hAnsi="Avenir LT Std 45 Book" w:cs="Arial Unicode MS"/>
         </w:rPr>
         <w:t xml:space="preserve"> </w:t>
       </w:r>
-      <w:bookmarkEnd w:id="45"/>
+      <w:bookmarkEnd w:id="46"/>
     </w:p>
     <w:p>
       <w:pPr>
@@ -17778,7 +17786,7 @@
 </file>
 
 <file path=customXml/itemProps1.xml><?xml version="1.0" encoding="utf-8"?>
-<ds:datastoreItem xmlns:ds="http://schemas.openxmlformats.org/officeDocument/2006/customXml" ds:itemID="{ED475648-8C51-4E9D-AC17-1AEFA0F51EC0}">
+<ds:datastoreItem xmlns:ds="http://schemas.openxmlformats.org/officeDocument/2006/customXml" ds:itemID="{45E85CF2-7FFC-4AA2-979A-F739FDCA137E}">
   <ds:schemaRefs>
     <ds:schemaRef ds:uri="http://schemas.openxmlformats.org/officeDocument/2006/bibliography"/>
   </ds:schemaRefs>

</xml_diff>

<commit_message>
Added sandcastle and published project
</commit_message>
<xml_diff>
--- a/Design/Design Specification.docx
+++ b/Design/Design Specification.docx
@@ -2100,6 +2100,60 @@
           <w:rFonts w:ascii="Avenir LT Std 45 Book" w:hAnsi="Avenir LT Std 45 Book"/>
         </w:rPr>
       </w:pPr>
+      <w:r>
+        <w:rPr>
+          <w:rFonts w:ascii="Avenir LT Std 45 Book" w:eastAsia="Arial Unicode MS" w:hAnsi="Avenir LT Std 45 Book" w:cs="Arial Unicode MS"/>
+          <w:noProof/>
+        </w:rPr>
+        <w:drawing>
+          <wp:inline distT="0" distB="0" distL="0" distR="0" wp14:anchorId="3E921AC2" wp14:editId="061955C7">
+            <wp:extent cx="6112510" cy="5373370"/>
+            <wp:effectExtent l="0" t="0" r="0" b="0"/>
+            <wp:docPr id="16" name="Picture 16" descr="C:\Users\Aidan Marshall\Documents\Projects\ReadySetResource\Design\Diagrams\System Architecture.png"/>
+            <wp:cNvGraphicFramePr>
+              <a:graphicFrameLocks xmlns:a="http://schemas.openxmlformats.org/drawingml/2006/main" noChangeAspect="1"/>
+            </wp:cNvGraphicFramePr>
+            <a:graphic xmlns:a="http://schemas.openxmlformats.org/drawingml/2006/main">
+              <a:graphicData uri="http://schemas.openxmlformats.org/drawingml/2006/picture">
+                <pic:pic xmlns:pic="http://schemas.openxmlformats.org/drawingml/2006/picture">
+                  <pic:nvPicPr>
+                    <pic:cNvPr id="0" name="Picture 1" descr="C:\Users\Aidan Marshall\Documents\Projects\ReadySetResource\Design\Diagrams\System Architecture.png"/>
+                    <pic:cNvPicPr>
+                      <a:picLocks noChangeAspect="1" noChangeArrowheads="1"/>
+                    </pic:cNvPicPr>
+                  </pic:nvPicPr>
+                  <pic:blipFill>
+                    <a:blip r:embed="rId9" cstate="print">
+                      <a:extLst>
+                        <a:ext uri="{28A0092B-C50C-407E-A947-70E740481C1C}">
+                          <a14:useLocalDpi xmlns:a14="http://schemas.microsoft.com/office/drawing/2010/main" val="0"/>
+                        </a:ext>
+                      </a:extLst>
+                    </a:blip>
+                    <a:srcRect/>
+                    <a:stretch>
+                      <a:fillRect/>
+                    </a:stretch>
+                  </pic:blipFill>
+                  <pic:spPr bwMode="auto">
+                    <a:xfrm>
+                      <a:off x="0" y="0"/>
+                      <a:ext cx="6112510" cy="5373370"/>
+                    </a:xfrm>
+                    <a:prstGeom prst="rect">
+                      <a:avLst/>
+                    </a:prstGeom>
+                    <a:noFill/>
+                    <a:ln>
+                      <a:noFill/>
+                    </a:ln>
+                  </pic:spPr>
+                </pic:pic>
+              </a:graphicData>
+            </a:graphic>
+          </wp:inline>
+        </w:drawing>
+      </w:r>
     </w:p>
     <w:p>
       <w:pPr>
@@ -4410,7 +4464,7 @@
                     </pic:cNvPicPr>
                   </pic:nvPicPr>
                   <pic:blipFill>
-                    <a:blip r:embed="rId9" cstate="print">
+                    <a:blip r:embed="rId10" cstate="print">
                       <a:extLst>
                         <a:ext uri="{28A0092B-C50C-407E-A947-70E740481C1C}">
                           <a14:useLocalDpi xmlns:a14="http://schemas.microsoft.com/office/drawing/2010/main" val="0"/>
@@ -4546,7 +4600,7 @@
                     </pic:cNvPicPr>
                   </pic:nvPicPr>
                   <pic:blipFill>
-                    <a:blip r:embed="rId10" cstate="print">
+                    <a:blip r:embed="rId11" cstate="print">
                       <a:extLst>
                         <a:ext uri="{28A0092B-C50C-407E-A947-70E740481C1C}">
                           <a14:useLocalDpi xmlns:a14="http://schemas.microsoft.com/office/drawing/2010/main" val="0"/>
@@ -4641,7 +4695,7 @@
                     </pic:cNvPicPr>
                   </pic:nvPicPr>
                   <pic:blipFill>
-                    <a:blip r:embed="rId11" cstate="print">
+                    <a:blip r:embed="rId12" cstate="print">
                       <a:extLst>
                         <a:ext uri="{28A0092B-C50C-407E-A947-70E740481C1C}">
                           <a14:useLocalDpi xmlns:a14="http://schemas.microsoft.com/office/drawing/2010/main" val="0"/>
@@ -4783,7 +4837,7 @@
                     </pic:cNvPicPr>
                   </pic:nvPicPr>
                   <pic:blipFill>
-                    <a:blip r:embed="rId12" cstate="print">
+                    <a:blip r:embed="rId13" cstate="print">
                       <a:extLst>
                         <a:ext uri="{28A0092B-C50C-407E-A947-70E740481C1C}">
                           <a14:useLocalDpi xmlns:a14="http://schemas.microsoft.com/office/drawing/2010/main" val="0"/>
@@ -4908,7 +4962,7 @@
                     </pic:cNvPicPr>
                   </pic:nvPicPr>
                   <pic:blipFill>
-                    <a:blip r:embed="rId13">
+                    <a:blip r:embed="rId14">
                       <a:extLst>
                         <a:ext uri="{28A0092B-C50C-407E-A947-70E740481C1C}">
                           <a14:useLocalDpi xmlns:a14="http://schemas.microsoft.com/office/drawing/2010/main" val="0"/>
@@ -5248,7 +5302,7 @@
                     </pic:cNvPicPr>
                   </pic:nvPicPr>
                   <pic:blipFill>
-                    <a:blip r:embed="rId14">
+                    <a:blip r:embed="rId15">
                       <a:extLst>
                         <a:ext uri="{28A0092B-C50C-407E-A947-70E740481C1C}">
                           <a14:useLocalDpi xmlns:a14="http://schemas.microsoft.com/office/drawing/2010/main" val="0"/>
@@ -5401,7 +5455,7 @@
                     </pic:cNvPicPr>
                   </pic:nvPicPr>
                   <pic:blipFill>
-                    <a:blip r:embed="rId15" cstate="print">
+                    <a:blip r:embed="rId16" cstate="print">
                       <a:extLst>
                         <a:ext uri="{28A0092B-C50C-407E-A947-70E740481C1C}">
                           <a14:useLocalDpi xmlns:a14="http://schemas.microsoft.com/office/drawing/2010/main" val="0"/>
@@ -5634,7 +5688,7 @@
                     </pic:cNvPicPr>
                   </pic:nvPicPr>
                   <pic:blipFill rotWithShape="1">
-                    <a:blip r:embed="rId16" cstate="print">
+                    <a:blip r:embed="rId17" cstate="print">
                       <a:extLst>
                         <a:ext uri="{28A0092B-C50C-407E-A947-70E740481C1C}">
                           <a14:useLocalDpi xmlns:a14="http://schemas.microsoft.com/office/drawing/2010/main" val="0"/>
@@ -5720,7 +5774,7 @@
                     </pic:cNvPicPr>
                   </pic:nvPicPr>
                   <pic:blipFill rotWithShape="1">
-                    <a:blip r:embed="rId16" cstate="print">
+                    <a:blip r:embed="rId17" cstate="print">
                       <a:extLst>
                         <a:ext uri="{28A0092B-C50C-407E-A947-70E740481C1C}">
                           <a14:useLocalDpi xmlns:a14="http://schemas.microsoft.com/office/drawing/2010/main" val="0"/>
@@ -5825,7 +5879,7 @@
                     </pic:cNvPicPr>
                   </pic:nvPicPr>
                   <pic:blipFill>
-                    <a:blip r:embed="rId17">
+                    <a:blip r:embed="rId18">
                       <a:extLst>
                         <a:ext uri="{28A0092B-C50C-407E-A947-70E740481C1C}">
                           <a14:useLocalDpi xmlns:a14="http://schemas.microsoft.com/office/drawing/2010/main" val="0"/>
@@ -5928,7 +5982,7 @@
                     </pic:cNvPicPr>
                   </pic:nvPicPr>
                   <pic:blipFill>
-                    <a:blip r:embed="rId18" cstate="print">
+                    <a:blip r:embed="rId19" cstate="print">
                       <a:extLst>
                         <a:ext uri="{28A0092B-C50C-407E-A947-70E740481C1C}">
                           <a14:useLocalDpi xmlns:a14="http://schemas.microsoft.com/office/drawing/2010/main" val="0"/>
@@ -9618,17 +9672,35 @@
     </w:p>
     <w:p>
       <w:pPr>
-        <w:pStyle w:val="Heading"/>
-        <w:rPr>
-          <w:rFonts w:ascii="Avenir LT Std 45 Book" w:hAnsi="Avenir LT Std 45 Book"/>
+        <w:rPr>
+          <w:rFonts w:ascii="Avenir LT Std 45 Book" w:hAnsi="Avenir LT Std 45 Book" w:cs="Arial Unicode MS"/>
+          <w:color w:val="000000"/>
+          <w:sz w:val="40"/>
+          <w:szCs w:val="40"/>
+          <w:lang w:eastAsia="en-GB"/>
         </w:rPr>
       </w:pPr>
       <w:bookmarkStart w:id="24" w:name="_Toc21"/>
       <w:bookmarkStart w:id="25" w:name="_Toc514404205"/>
       <w:r>
         <w:rPr>
+          <w:rFonts w:ascii="Avenir LT Std 45 Book" w:hAnsi="Avenir LT Std 45 Book" w:cs="Arial Unicode MS"/>
+        </w:rPr>
+        <w:br w:type="page"/>
+      </w:r>
+    </w:p>
+    <w:p>
+      <w:pPr>
+        <w:pStyle w:val="Heading"/>
+        <w:rPr>
           <w:rFonts w:ascii="Avenir LT Std 45 Book" w:eastAsia="Arial Unicode MS" w:hAnsi="Avenir LT Std 45 Book" w:cs="Arial Unicode MS"/>
         </w:rPr>
+      </w:pPr>
+      <w:r>
+        <w:rPr>
+          <w:rFonts w:ascii="Avenir LT Std 45 Book" w:eastAsia="Arial Unicode MS" w:hAnsi="Avenir LT Std 45 Book" w:cs="Arial Unicode MS"/>
+        </w:rPr>
+        <w:lastRenderedPageBreak/>
         <w:t>5.12 - Object-Relational Mapping</w:t>
       </w:r>
       <w:bookmarkEnd w:id="24"/>
@@ -9636,29 +9708,176 @@
     </w:p>
     <w:p>
       <w:pPr>
-        <w:pStyle w:val="Body"/>
-        <w:rPr>
-          <w:rFonts w:ascii="Avenir LT Std 45 Book" w:hAnsi="Avenir LT Std 45 Book"/>
-        </w:rPr>
-      </w:pPr>
+        <w:pStyle w:val="NoSpacing"/>
+      </w:pPr>
+      <w:r>
+        <w:t>This diagram shows the updated class diagram without their properties:</w:t>
+      </w:r>
     </w:p>
     <w:p>
       <w:pPr>
+        <w:pStyle w:val="Body"/>
+        <w:rPr>
+          <w:rFonts w:ascii="Avenir LT Std 45 Book" w:hAnsi="Avenir LT Std 45 Book"/>
+        </w:rPr>
+      </w:pPr>
+      <w:r>
+        <w:rPr>
+          <w:noProof/>
+        </w:rPr>
+        <w:drawing>
+          <wp:inline distT="0" distB="0" distL="0" distR="0" wp14:anchorId="53108475" wp14:editId="7CF70864">
+            <wp:extent cx="5209658" cy="3507287"/>
+            <wp:effectExtent l="0" t="0" r="0" b="0"/>
+            <wp:docPr id="17" name="Picture 17"/>
+            <wp:cNvGraphicFramePr>
+              <a:graphicFrameLocks xmlns:a="http://schemas.openxmlformats.org/drawingml/2006/main" noChangeAspect="1"/>
+            </wp:cNvGraphicFramePr>
+            <a:graphic xmlns:a="http://schemas.openxmlformats.org/drawingml/2006/main">
+              <a:graphicData uri="http://schemas.openxmlformats.org/drawingml/2006/picture">
+                <pic:pic xmlns:pic="http://schemas.openxmlformats.org/drawingml/2006/picture">
+                  <pic:nvPicPr>
+                    <pic:cNvPr id="1" name=""/>
+                    <pic:cNvPicPr/>
+                  </pic:nvPicPr>
+                  <pic:blipFill rotWithShape="1">
+                    <a:blip r:embed="rId20"/>
+                    <a:srcRect l="2662" t="18565" r="44125" b="17718"/>
+                    <a:stretch/>
+                  </pic:blipFill>
+                  <pic:spPr bwMode="auto">
+                    <a:xfrm>
+                      <a:off x="0" y="0"/>
+                      <a:ext cx="5269761" cy="3547750"/>
+                    </a:xfrm>
+                    <a:prstGeom prst="rect">
+                      <a:avLst/>
+                    </a:prstGeom>
+                    <a:ln>
+                      <a:noFill/>
+                    </a:ln>
+                    <a:extLst>
+                      <a:ext uri="{53640926-AAD7-44D8-BBD7-CCE9431645EC}">
+                        <a14:shadowObscured xmlns:a14="http://schemas.microsoft.com/office/drawing/2010/main"/>
+                      </a:ext>
+                    </a:extLst>
+                  </pic:spPr>
+                </pic:pic>
+              </a:graphicData>
+            </a:graphic>
+          </wp:inline>
+        </w:drawing>
+      </w:r>
+    </w:p>
+    <w:p>
+      <w:pPr>
+        <w:pStyle w:val="Body"/>
+        <w:rPr>
+          <w:rFonts w:ascii="Avenir LT Std 45 Book" w:hAnsi="Avenir LT Std 45 Book"/>
+        </w:rPr>
+      </w:pPr>
+    </w:p>
+    <w:p>
+      <w:pPr>
+        <w:pStyle w:val="NoSpacing"/>
+      </w:pPr>
+      <w:r>
+        <w:t xml:space="preserve">This diagram shows the updated class diagram </w:t>
+      </w:r>
+      <w:r>
+        <w:t>with</w:t>
+      </w:r>
+      <w:r>
+        <w:t xml:space="preserve"> the</w:t>
+      </w:r>
+      <w:r>
+        <w:t>ir respective</w:t>
+      </w:r>
+      <w:r>
+        <w:t xml:space="preserve"> properties:</w:t>
+      </w:r>
+    </w:p>
+    <w:p>
+      <w:pPr>
+        <w:pStyle w:val="Body"/>
+        <w:rPr>
+          <w:rFonts w:ascii="Avenir LT Std 45 Book" w:hAnsi="Avenir LT Std 45 Book"/>
+        </w:rPr>
+      </w:pPr>
+      <w:r>
+        <w:rPr>
+          <w:noProof/>
+        </w:rPr>
+        <w:drawing>
+          <wp:inline distT="0" distB="0" distL="0" distR="0" wp14:anchorId="199EE9B9" wp14:editId="009F822B">
+            <wp:extent cx="6120130" cy="4611954"/>
+            <wp:effectExtent l="0" t="0" r="0" b="0"/>
+            <wp:docPr id="18" name="Picture 18"/>
+            <wp:cNvGraphicFramePr>
+              <a:graphicFrameLocks xmlns:a="http://schemas.openxmlformats.org/drawingml/2006/main" noChangeAspect="1"/>
+            </wp:cNvGraphicFramePr>
+            <a:graphic xmlns:a="http://schemas.openxmlformats.org/drawingml/2006/main">
+              <a:graphicData uri="http://schemas.openxmlformats.org/drawingml/2006/picture">
+                <pic:pic xmlns:pic="http://schemas.openxmlformats.org/drawingml/2006/picture">
+                  <pic:nvPicPr>
+                    <pic:cNvPr id="0" name="Picture 1"/>
+                    <pic:cNvPicPr>
+                      <a:picLocks noChangeAspect="1" noChangeArrowheads="1"/>
+                    </pic:cNvPicPr>
+                  </pic:nvPicPr>
+                  <pic:blipFill>
+                    <a:blip r:embed="rId21">
+                      <a:extLst>
+                        <a:ext uri="{28A0092B-C50C-407E-A947-70E740481C1C}">
+                          <a14:useLocalDpi xmlns:a14="http://schemas.microsoft.com/office/drawing/2010/main" val="0"/>
+                        </a:ext>
+                      </a:extLst>
+                    </a:blip>
+                    <a:srcRect/>
+                    <a:stretch>
+                      <a:fillRect/>
+                    </a:stretch>
+                  </pic:blipFill>
+                  <pic:spPr bwMode="auto">
+                    <a:xfrm>
+                      <a:off x="0" y="0"/>
+                      <a:ext cx="6120130" cy="4611954"/>
+                    </a:xfrm>
+                    <a:prstGeom prst="rect">
+                      <a:avLst/>
+                    </a:prstGeom>
+                    <a:noFill/>
+                    <a:ln>
+                      <a:noFill/>
+                    </a:ln>
+                  </pic:spPr>
+                </pic:pic>
+              </a:graphicData>
+            </a:graphic>
+          </wp:inline>
+        </w:drawing>
+      </w:r>
+      <w:bookmarkStart w:id="26" w:name="_GoBack"/>
+      <w:bookmarkEnd w:id="26"/>
+    </w:p>
+    <w:p>
+      <w:pPr>
         <w:pStyle w:val="Heading"/>
         <w:rPr>
           <w:rFonts w:ascii="Avenir LT Std 45 Book" w:hAnsi="Avenir LT Std 45 Book"/>
         </w:rPr>
       </w:pPr>
-      <w:bookmarkStart w:id="26" w:name="_Toc22"/>
-      <w:bookmarkStart w:id="27" w:name="_Toc514404206"/>
+      <w:bookmarkStart w:id="27" w:name="_Toc22"/>
+      <w:bookmarkStart w:id="28" w:name="_Toc514404206"/>
       <w:r>
         <w:rPr>
           <w:rFonts w:ascii="Avenir LT Std 45 Book" w:eastAsia="Arial Unicode MS" w:hAnsi="Avenir LT Std 45 Book" w:cs="Arial Unicode MS"/>
         </w:rPr>
+        <w:lastRenderedPageBreak/>
         <w:t>5.13 - Class Definition Document</w:t>
       </w:r>
-      <w:bookmarkEnd w:id="26"/>
       <w:bookmarkEnd w:id="27"/>
+      <w:bookmarkEnd w:id="28"/>
     </w:p>
     <w:p>
       <w:pPr>
@@ -9675,16 +9894,16 @@
           <w:rFonts w:ascii="Avenir LT Std 45 Book" w:hAnsi="Avenir LT Std 45 Book"/>
         </w:rPr>
       </w:pPr>
-      <w:bookmarkStart w:id="28" w:name="_Toc23"/>
-      <w:bookmarkStart w:id="29" w:name="_Toc514404207"/>
+      <w:bookmarkStart w:id="29" w:name="_Toc23"/>
+      <w:bookmarkStart w:id="30" w:name="_Toc514404207"/>
       <w:r>
         <w:rPr>
           <w:rFonts w:ascii="Avenir LT Std 45 Book" w:eastAsia="Arial Unicode MS" w:hAnsi="Avenir LT Std 45 Book" w:cs="Arial Unicode MS"/>
         </w:rPr>
         <w:t>5.14 - Data Dictionary</w:t>
       </w:r>
-      <w:bookmarkEnd w:id="28"/>
       <w:bookmarkEnd w:id="29"/>
+      <w:bookmarkEnd w:id="30"/>
     </w:p>
     <w:p>
       <w:pPr>
@@ -9707,8 +9926,8 @@
           <w:rFonts w:ascii="Avenir LT Std 45 Book" w:eastAsia="Arial Unicode MS" w:hAnsi="Avenir LT Std 45 Book" w:cs="Arial Unicode MS"/>
         </w:rPr>
       </w:pPr>
-      <w:bookmarkStart w:id="30" w:name="_Toc24"/>
-      <w:bookmarkStart w:id="31" w:name="_Toc514404208"/>
+      <w:bookmarkStart w:id="31" w:name="_Toc24"/>
+      <w:bookmarkStart w:id="32" w:name="_Toc514404208"/>
       <w:r>
         <w:rPr>
           <w:rFonts w:ascii="Avenir LT Std 45 Book" w:eastAsia="Arial Unicode MS" w:hAnsi="Avenir LT Std 45 Book" w:cs="Arial Unicode MS"/>
@@ -9728,8 +9947,8 @@
         </w:rPr>
         <w:t xml:space="preserve"> Entity Relationship Diagram</w:t>
       </w:r>
-      <w:bookmarkEnd w:id="30"/>
       <w:bookmarkEnd w:id="31"/>
+      <w:bookmarkEnd w:id="32"/>
     </w:p>
     <w:p>
       <w:pPr>
@@ -9757,7 +9976,7 @@
                     </pic:cNvPicPr>
                   </pic:nvPicPr>
                   <pic:blipFill>
-                    <a:blip r:embed="rId19" cstate="print">
+                    <a:blip r:embed="rId22" cstate="print">
                       <a:extLst>
                         <a:ext uri="{28A0092B-C50C-407E-A947-70E740481C1C}">
                           <a14:useLocalDpi xmlns:a14="http://schemas.microsoft.com/office/drawing/2010/main" val="0"/>
@@ -9844,7 +10063,7 @@
       </w:pPr>
       <w:r>
         <w:rPr>
-          <w:rFonts w:ascii="Avenir LT Std 45 Book" w:hAnsi="Avenir LT Std 45 Book" w:cs="Arial Unicode MS"/>
+          <w:rFonts w:cs="Arial Unicode MS"/>
         </w:rPr>
         <w:br w:type="page"/>
       </w:r>
@@ -9856,8 +10075,8 @@
           <w:rFonts w:ascii="Avenir LT Std 45 Book" w:hAnsi="Avenir LT Std 45 Book"/>
         </w:rPr>
       </w:pPr>
-      <w:bookmarkStart w:id="32" w:name="_Toc27"/>
-      <w:bookmarkStart w:id="33" w:name="_Toc514404209"/>
+      <w:bookmarkStart w:id="33" w:name="_Toc27"/>
+      <w:bookmarkStart w:id="34" w:name="_Toc514404209"/>
       <w:r>
         <w:rPr>
           <w:rFonts w:ascii="Avenir LT Std 45 Book" w:eastAsia="Arial Unicode MS" w:hAnsi="Avenir LT Std 45 Book" w:cs="Arial Unicode MS"/>
@@ -9890,7 +10109,7 @@
                     </pic:cNvPicPr>
                   </pic:nvPicPr>
                   <pic:blipFill>
-                    <a:blip r:embed="rId20" cstate="print">
+                    <a:blip r:embed="rId23" cstate="print">
                       <a:extLst>
                         <a:ext uri="{28A0092B-C50C-407E-A947-70E740481C1C}">
                           <a14:useLocalDpi xmlns:a14="http://schemas.microsoft.com/office/drawing/2010/main" val="0"/>
@@ -9945,8 +10164,8 @@
         </w:rPr>
         <w:t xml:space="preserve"> Entity Relationship Diagram</w:t>
       </w:r>
-      <w:bookmarkEnd w:id="32"/>
       <w:bookmarkEnd w:id="33"/>
+      <w:bookmarkEnd w:id="34"/>
     </w:p>
     <w:p>
       <w:pPr>
@@ -9977,22 +10196,22 @@
           <w:rFonts w:ascii="Avenir LT Std 45 Book" w:hAnsi="Avenir LT Std 45 Book"/>
         </w:rPr>
       </w:pPr>
-      <w:bookmarkStart w:id="34" w:name="_Toc30"/>
-      <w:bookmarkStart w:id="35" w:name="_Toc514404210"/>
+      <w:bookmarkStart w:id="35" w:name="_Toc30"/>
+      <w:bookmarkStart w:id="36" w:name="_Toc514404210"/>
       <w:r>
         <w:rPr>
           <w:rFonts w:ascii="Avenir LT Std 45 Book" w:eastAsia="Arial Unicode MS" w:hAnsi="Avenir LT Std 45 Book" w:cs="Arial Unicode MS"/>
         </w:rPr>
         <w:t>5.17 - Screen Layout</w:t>
       </w:r>
-      <w:bookmarkEnd w:id="34"/>
+      <w:bookmarkEnd w:id="35"/>
       <w:r>
         <w:rPr>
           <w:rFonts w:ascii="Avenir LT Std 45 Book" w:eastAsia="Arial Unicode MS" w:hAnsi="Avenir LT Std 45 Book" w:cs="Arial Unicode MS"/>
         </w:rPr>
         <w:t>s</w:t>
       </w:r>
-      <w:bookmarkEnd w:id="35"/>
+      <w:bookmarkEnd w:id="36"/>
     </w:p>
     <w:p>
       <w:pPr>
@@ -10009,16 +10228,16 @@
           <w:rFonts w:ascii="Avenir LT Std 45 Book" w:hAnsi="Avenir LT Std 45 Book"/>
         </w:rPr>
       </w:pPr>
-      <w:bookmarkStart w:id="36" w:name="_Toc31"/>
-      <w:bookmarkStart w:id="37" w:name="_Toc514404211"/>
+      <w:bookmarkStart w:id="37" w:name="_Toc31"/>
+      <w:bookmarkStart w:id="38" w:name="_Toc514404211"/>
       <w:r>
         <w:rPr>
           <w:rFonts w:ascii="Avenir LT Std 45 Book" w:eastAsia="Arial Unicode MS" w:hAnsi="Avenir LT Std 45 Book" w:cs="Arial Unicode MS"/>
         </w:rPr>
         <w:t>5.18 - Validation Control Forms</w:t>
       </w:r>
-      <w:bookmarkEnd w:id="36"/>
       <w:bookmarkEnd w:id="37"/>
+      <w:bookmarkEnd w:id="38"/>
     </w:p>
     <w:p>
       <w:pPr>
@@ -10035,16 +10254,16 @@
           <w:rFonts w:ascii="Avenir LT Std 45 Book" w:hAnsi="Avenir LT Std 45 Book"/>
         </w:rPr>
       </w:pPr>
-      <w:bookmarkStart w:id="38" w:name="_Toc32"/>
-      <w:bookmarkStart w:id="39" w:name="_Toc514404212"/>
+      <w:bookmarkStart w:id="39" w:name="_Toc32"/>
+      <w:bookmarkStart w:id="40" w:name="_Toc514404212"/>
       <w:r>
         <w:rPr>
           <w:rFonts w:ascii="Avenir LT Std 45 Book" w:eastAsia="Arial Unicode MS" w:hAnsi="Avenir LT Std 45 Book" w:cs="Arial Unicode MS"/>
         </w:rPr>
         <w:t>5.19 - Event-Handling Forms</w:t>
       </w:r>
-      <w:bookmarkEnd w:id="38"/>
       <w:bookmarkEnd w:id="39"/>
+      <w:bookmarkEnd w:id="40"/>
     </w:p>
     <w:p>
       <w:pPr>
@@ -10064,7 +10283,7 @@
           <w:lang w:eastAsia="en-GB"/>
         </w:rPr>
       </w:pPr>
-      <w:bookmarkStart w:id="40" w:name="_Toc33"/>
+      <w:bookmarkStart w:id="41" w:name="_Toc33"/>
       <w:r>
         <w:rPr>
           <w:rFonts w:ascii="Avenir LT Std 45 Book" w:hAnsi="Avenir LT Std 45 Book" w:cs="Arial Unicode MS"/>
@@ -10079,7 +10298,7 @@
           <w:rFonts w:ascii="Avenir LT Std 45 Book" w:eastAsia="Arial Unicode MS" w:hAnsi="Avenir LT Std 45 Book" w:cs="Arial Unicode MS"/>
         </w:rPr>
       </w:pPr>
-      <w:bookmarkStart w:id="41" w:name="_Toc514404213"/>
+      <w:bookmarkStart w:id="42" w:name="_Toc514404213"/>
       <w:r>
         <w:rPr>
           <w:rFonts w:ascii="Avenir LT Std 45 Book" w:eastAsia="Arial Unicode MS" w:hAnsi="Avenir LT Std 45 Book" w:cs="Arial Unicode MS"/>
@@ -10104,7 +10323,7 @@
                     </pic:cNvPicPr>
                   </pic:nvPicPr>
                   <pic:blipFill>
-                    <a:blip r:embed="rId18" cstate="print">
+                    <a:blip r:embed="rId19" cstate="print">
                       <a:extLst>
                         <a:ext uri="{28A0092B-C50C-407E-A947-70E740481C1C}">
                           <a14:useLocalDpi xmlns:a14="http://schemas.microsoft.com/office/drawing/2010/main" val="0"/>
@@ -10158,7 +10377,7 @@
                     </pic:cNvPicPr>
                   </pic:nvPicPr>
                   <pic:blipFill>
-                    <a:blip r:embed="rId18" cstate="print">
+                    <a:blip r:embed="rId19" cstate="print">
                       <a:extLst>
                         <a:ext uri="{28A0092B-C50C-407E-A947-70E740481C1C}">
                           <a14:useLocalDpi xmlns:a14="http://schemas.microsoft.com/office/drawing/2010/main" val="0"/>
@@ -10193,10 +10412,42 @@
         <w:rPr>
           <w:rFonts w:ascii="Avenir LT Std 45 Book" w:eastAsia="Arial Unicode MS" w:hAnsi="Avenir LT Std 45 Book" w:cs="Arial Unicode MS"/>
         </w:rPr>
-        <w:t>5.20 - Identifier List</w:t>
+        <w:t xml:space="preserve">5.20 - </w:t>
       </w:r>
-      <w:bookmarkEnd w:id="40"/>
+    </w:p>
+    <w:p>
+      <w:pPr>
+        <w:rPr>
+          <w:rFonts w:ascii="Avenir LT Std 45 Book" w:hAnsi="Avenir LT Std 45 Book" w:cs="Arial Unicode MS"/>
+          <w:color w:val="000000"/>
+          <w:sz w:val="40"/>
+          <w:szCs w:val="40"/>
+          <w:lang w:eastAsia="en-GB"/>
+        </w:rPr>
+      </w:pPr>
+      <w:r>
+        <w:rPr>
+          <w:rFonts w:ascii="Avenir LT Std 45 Book" w:hAnsi="Avenir LT Std 45 Book" w:cs="Arial Unicode MS"/>
+        </w:rPr>
+        <w:br w:type="page"/>
+      </w:r>
+    </w:p>
+    <w:p>
+      <w:pPr>
+        <w:pStyle w:val="Heading"/>
+        <w:rPr>
+          <w:rFonts w:ascii="Avenir LT Std 45 Book" w:eastAsia="Arial Unicode MS" w:hAnsi="Avenir LT Std 45 Book" w:cs="Arial Unicode MS"/>
+        </w:rPr>
+      </w:pPr>
+      <w:r>
+        <w:rPr>
+          <w:rFonts w:ascii="Avenir LT Std 45 Book" w:eastAsia="Arial Unicode MS" w:hAnsi="Avenir LT Std 45 Book" w:cs="Arial Unicode MS"/>
+        </w:rPr>
+        <w:lastRenderedPageBreak/>
+        <w:t>Identifier List</w:t>
+      </w:r>
       <w:bookmarkEnd w:id="41"/>
+      <w:bookmarkEnd w:id="42"/>
     </w:p>
     <w:p>
       <w:pPr>
@@ -10265,7 +10516,6 @@
               <w:rPr>
                 <w:rFonts w:ascii="Avenir LT Std 45 Book" w:hAnsi="Avenir LT Std 45 Book"/>
               </w:rPr>
-              <w:lastRenderedPageBreak/>
               <w:t>Name</w:t>
             </w:r>
           </w:p>
@@ -10471,14 +10721,12 @@
                 <w:rFonts w:ascii="Avenir LT Std 45 Book" w:hAnsi="Avenir LT Std 45 Book"/>
               </w:rPr>
             </w:pPr>
-            <w:proofErr w:type="spellStart"/>
-            <w:r>
-              <w:rPr>
-                <w:rFonts w:ascii="Avenir LT Std 45 Book" w:hAnsi="Avenir LT Std 45 Book"/>
-              </w:rPr>
-              <w:t>Titile</w:t>
-            </w:r>
-            <w:proofErr w:type="spellEnd"/>
+            <w:r>
+              <w:rPr>
+                <w:rFonts w:ascii="Avenir LT Std 45 Book" w:hAnsi="Avenir LT Std 45 Book"/>
+              </w:rPr>
+              <w:t>Title</w:t>
+            </w:r>
           </w:p>
         </w:tc>
         <w:tc>
@@ -12595,7 +12843,7 @@
           <w:lang w:eastAsia="en-GB"/>
         </w:rPr>
       </w:pPr>
-      <w:bookmarkStart w:id="42" w:name="_Toc34"/>
+      <w:bookmarkStart w:id="43" w:name="_Toc34"/>
       <w:r>
         <w:rPr>
           <w:rFonts w:ascii="Avenir LT Std 45 Book" w:hAnsi="Avenir LT Std 45 Book" w:cs="Arial Unicode MS"/>
@@ -15010,7 +15258,7 @@
           <w:rFonts w:ascii="Avenir LT Std 45 Book" w:hAnsi="Avenir LT Std 45 Book"/>
         </w:rPr>
       </w:pPr>
-      <w:bookmarkStart w:id="43" w:name="_Toc514404214"/>
+      <w:bookmarkStart w:id="44" w:name="_Toc514404214"/>
       <w:r>
         <w:rPr>
           <w:rFonts w:ascii="Avenir LT Std 45 Book" w:eastAsia="Arial Unicode MS" w:hAnsi="Avenir LT Std 45 Book" w:cs="Arial Unicode MS"/>
@@ -15018,14 +15266,14 @@
         <w:lastRenderedPageBreak/>
         <w:t>5.21 - Bibliography</w:t>
       </w:r>
-      <w:bookmarkEnd w:id="43"/>
+      <w:bookmarkEnd w:id="44"/>
       <w:r>
         <w:rPr>
           <w:rFonts w:ascii="Avenir LT Std 45 Book" w:eastAsia="Arial Unicode MS" w:hAnsi="Avenir LT Std 45 Book" w:cs="Arial Unicode MS"/>
         </w:rPr>
         <w:t xml:space="preserve"> </w:t>
       </w:r>
-      <w:bookmarkEnd w:id="42"/>
+      <w:bookmarkEnd w:id="43"/>
     </w:p>
     <w:p>
       <w:pPr>
@@ -15042,16 +15290,16 @@
           <w:rFonts w:ascii="Avenir LT Std 45 Book" w:hAnsi="Avenir LT Std 45 Book"/>
         </w:rPr>
       </w:pPr>
-      <w:bookmarkStart w:id="44" w:name="_Toc35"/>
-      <w:bookmarkStart w:id="45" w:name="_Toc514404215"/>
+      <w:bookmarkStart w:id="45" w:name="_Toc35"/>
+      <w:bookmarkStart w:id="46" w:name="_Toc514404215"/>
       <w:r>
         <w:rPr>
           <w:rFonts w:ascii="Avenir LT Std 45 Book" w:eastAsia="Arial Unicode MS" w:hAnsi="Avenir LT Std 45 Book" w:cs="Arial Unicode MS"/>
         </w:rPr>
         <w:t>5.22 - Software Requirements Spec. Work Log</w:t>
       </w:r>
-      <w:bookmarkEnd w:id="44"/>
       <w:bookmarkEnd w:id="45"/>
+      <w:bookmarkEnd w:id="46"/>
     </w:p>
     <w:tbl>
       <w:tblPr>
@@ -15105,7 +15353,7 @@
                 <w:rFonts w:ascii="Avenir LT Std 45 Book" w:hAnsi="Avenir LT Std 45 Book"/>
               </w:rPr>
             </w:pPr>
-            <w:bookmarkStart w:id="46" w:name="_Hlk509879555"/>
+            <w:bookmarkStart w:id="47" w:name="_Hlk509879555"/>
             <w:r>
               <w:rPr>
                 <w:rFonts w:ascii="Avenir LT Std 45 Book" w:hAnsi="Avenir LT Std 45 Book"/>
@@ -19426,6 +19674,22 @@
                 <w:sz w:val="20"/>
               </w:rPr>
             </w:pPr>
+            <w:r>
+              <w:rPr>
+                <w:rFonts w:ascii="Avenir LT Std 45 Book" w:hAnsi="Avenir LT Std 45 Book"/>
+                <w:sz w:val="20"/>
+              </w:rPr>
+              <w:t xml:space="preserve">Added the system </w:t>
+            </w:r>
+            <w:proofErr w:type="spellStart"/>
+            <w:r>
+              <w:rPr>
+                <w:rFonts w:ascii="Avenir LT Std 45 Book" w:hAnsi="Avenir LT Std 45 Book"/>
+                <w:sz w:val="20"/>
+              </w:rPr>
+              <w:t>architrcture</w:t>
+            </w:r>
+            <w:proofErr w:type="spellEnd"/>
           </w:p>
         </w:tc>
         <w:tc>
@@ -19452,6 +19716,13 @@
                 <w:sz w:val="20"/>
               </w:rPr>
             </w:pPr>
+            <w:r>
+              <w:rPr>
+                <w:rFonts w:ascii="Avenir LT Std 45 Book" w:hAnsi="Avenir LT Std 45 Book"/>
+                <w:sz w:val="20"/>
+              </w:rPr>
+              <w:t>Aidan Marshall</w:t>
+            </w:r>
           </w:p>
         </w:tc>
         <w:tc>
@@ -19479,6 +19750,13 @@
                 <w:sz w:val="20"/>
               </w:rPr>
             </w:pPr>
+            <w:r>
+              <w:rPr>
+                <w:rFonts w:ascii="Avenir LT Std 45 Book" w:hAnsi="Avenir LT Std 45 Book"/>
+                <w:sz w:val="20"/>
+              </w:rPr>
+              <w:t>2/6/18</w:t>
+            </w:r>
           </w:p>
         </w:tc>
         <w:tc>
@@ -19506,6 +19784,13 @@
                 <w:sz w:val="20"/>
               </w:rPr>
             </w:pPr>
+            <w:r>
+              <w:rPr>
+                <w:rFonts w:ascii="Avenir LT Std 45 Book" w:hAnsi="Avenir LT Std 45 Book"/>
+                <w:sz w:val="20"/>
+              </w:rPr>
+              <w:t>17</w:t>
+            </w:r>
           </w:p>
         </w:tc>
       </w:tr>
@@ -20479,14 +20764,12 @@
                 <w:sz w:val="20"/>
                 <w:szCs w:val="20"/>
               </w:rPr>
-              <w:t>54</w:t>
-            </w:r>
-            <w:bookmarkStart w:id="47" w:name="_GoBack"/>
-            <w:bookmarkEnd w:id="47"/>
+              <w:t>71</w:t>
+            </w:r>
           </w:p>
         </w:tc>
       </w:tr>
-      <w:bookmarkEnd w:id="46"/>
+      <w:bookmarkEnd w:id="47"/>
     </w:tbl>
     <w:p>
       <w:pPr>
@@ -20507,12 +20790,12 @@
       </w:pPr>
     </w:p>
     <w:sectPr>
-      <w:headerReference w:type="even" r:id="rId21"/>
-      <w:headerReference w:type="default" r:id="rId22"/>
-      <w:footerReference w:type="even" r:id="rId23"/>
-      <w:footerReference w:type="default" r:id="rId24"/>
-      <w:headerReference w:type="first" r:id="rId25"/>
-      <w:footerReference w:type="first" r:id="rId26"/>
+      <w:headerReference w:type="even" r:id="rId24"/>
+      <w:headerReference w:type="default" r:id="rId25"/>
+      <w:footerReference w:type="even" r:id="rId26"/>
+      <w:footerReference w:type="default" r:id="rId27"/>
+      <w:headerReference w:type="first" r:id="rId28"/>
+      <w:footerReference w:type="first" r:id="rId29"/>
       <w:pgSz w:w="11906" w:h="16838"/>
       <w:pgMar w:top="1134" w:right="1134" w:bottom="1134" w:left="1134" w:header="709" w:footer="850" w:gutter="0"/>
       <w:pgNumType w:start="1"/>
@@ -23238,8 +23521,9 @@
     <w:name w:val="No Spacing"/>
     <w:uiPriority w:val="1"/>
     <w:qFormat/>
-    <w:rsid w:val="006C0495"/>
+    <w:rsid w:val="008F6215"/>
     <w:rPr>
+      <w:rFonts w:ascii="Avenir LT Std 45 Book" w:hAnsi="Avenir LT Std 45 Book"/>
       <w:sz w:val="24"/>
       <w:szCs w:val="24"/>
       <w:lang w:eastAsia="en-US"/>
@@ -24349,7 +24633,7 @@
 </file>
 
 <file path=customXml/itemProps1.xml><?xml version="1.0" encoding="utf-8"?>
-<ds:datastoreItem xmlns:ds="http://schemas.openxmlformats.org/officeDocument/2006/customXml" ds:itemID="{B210D64F-5764-4F32-8135-9FF8521C9DD3}">
+<ds:datastoreItem xmlns:ds="http://schemas.openxmlformats.org/officeDocument/2006/customXml" ds:itemID="{27C354D5-B30B-4215-8686-3867F8FB234C}">
   <ds:schemaRefs>
     <ds:schemaRef ds:uri="http://schemas.openxmlformats.org/officeDocument/2006/bibliography"/>
   </ds:schemaRefs>

</xml_diff>